<commit_message>
Update Week 1_Design Patterns and Principles_HandsOn.docx.docx
</commit_message>
<xml_diff>
--- a/Week 1/Week 1_Design Patterns and Principles_HandsOn.docx.docx
+++ b/Week 1/Week 1_Design Patterns and Principles_HandsOn.docx.docx
@@ -4997,9 +4997,4803 @@
     <w:p>
       <w:pPr>
         <w:rPr>
-          <w:lang w:val="en-IN"/>
-        </w:rPr>
-      </w:pPr>
+          <w:b/>
+          <w:bCs/>
+          <w:sz w:val="24"/>
+          <w:szCs w:val="24"/>
+          <w:u w:val="single"/>
+          <w:lang w:val="en-IN"/>
+        </w:rPr>
+      </w:pPr>
+      <w:r>
+        <w:rPr>
+          <w:b/>
+          <w:bCs/>
+          <w:sz w:val="24"/>
+          <w:szCs w:val="24"/>
+          <w:u w:val="single"/>
+          <w:lang w:val="en-IN"/>
+        </w:rPr>
+        <w:t xml:space="preserve">Project: </w:t>
+      </w:r>
+      <w:proofErr w:type="spellStart"/>
+      <w:r>
+        <w:rPr>
+          <w:b/>
+          <w:bCs/>
+          <w:sz w:val="24"/>
+          <w:szCs w:val="24"/>
+          <w:u w:val="single"/>
+          <w:lang w:val="en-IN"/>
+        </w:rPr>
+        <w:t>AdapterPatternExample</w:t>
+      </w:r>
+      <w:proofErr w:type="spellEnd"/>
+    </w:p>
+    <w:p>
+      <w:pPr>
+        <w:rPr>
+          <w:b/>
+          <w:bCs/>
+          <w:sz w:val="24"/>
+          <w:szCs w:val="24"/>
+          <w:u w:val="single"/>
+          <w:lang w:val="en-IN"/>
+        </w:rPr>
+      </w:pPr>
+      <w:r>
+        <w:rPr>
+          <w:b/>
+          <w:bCs/>
+          <w:sz w:val="24"/>
+          <w:szCs w:val="24"/>
+          <w:u w:val="single"/>
+          <w:lang w:val="en-IN"/>
+        </w:rPr>
+        <w:t>PaymentProcessor.java</w:t>
+      </w:r>
+    </w:p>
+    <w:p>
+      <w:pPr>
+        <w:rPr>
+          <w:lang w:val="en-IN"/>
+        </w:rPr>
+      </w:pPr>
+      <w:r>
+        <w:rPr>
+          <w:lang w:val="en-IN"/>
+        </w:rPr>
+        <w:t xml:space="preserve">public interface </w:t>
+      </w:r>
+      <w:proofErr w:type="spellStart"/>
+      <w:r>
+        <w:rPr>
+          <w:lang w:val="en-IN"/>
+        </w:rPr>
+        <w:t>PaymentProcessor</w:t>
+      </w:r>
+      <w:proofErr w:type="spellEnd"/>
+      <w:r>
+        <w:rPr>
+          <w:lang w:val="en-IN"/>
+        </w:rPr>
+        <w:t xml:space="preserve"> {</w:t>
+      </w:r>
+      <w:r>
+        <w:rPr>
+          <w:lang w:val="en-IN"/>
+        </w:rPr>
+        <w:br/>
+        <w:t xml:space="preserve">    public void </w:t>
+      </w:r>
+      <w:proofErr w:type="spellStart"/>
+      <w:proofErr w:type="gramStart"/>
+      <w:r>
+        <w:rPr>
+          <w:lang w:val="en-IN"/>
+        </w:rPr>
+        <w:t>processPayment</w:t>
+      </w:r>
+      <w:proofErr w:type="spellEnd"/>
+      <w:r>
+        <w:rPr>
+          <w:lang w:val="en-IN"/>
+        </w:rPr>
+        <w:t>(</w:t>
+      </w:r>
+      <w:proofErr w:type="gramEnd"/>
+      <w:r>
+        <w:rPr>
+          <w:lang w:val="en-IN"/>
+        </w:rPr>
+        <w:t>double amount);</w:t>
+      </w:r>
+      <w:r>
+        <w:rPr>
+          <w:lang w:val="en-IN"/>
+        </w:rPr>
+        <w:br/>
+        <w:t>}</w:t>
+      </w:r>
+    </w:p>
+    <w:p>
+      <w:pPr>
+        <w:rPr>
+          <w:lang w:val="en-IN"/>
+        </w:rPr>
+      </w:pPr>
+    </w:p>
+    <w:p>
+      <w:pPr>
+        <w:rPr>
+          <w:b/>
+          <w:bCs/>
+          <w:sz w:val="24"/>
+          <w:szCs w:val="24"/>
+          <w:u w:val="single"/>
+          <w:lang w:val="en-IN"/>
+        </w:rPr>
+      </w:pPr>
+      <w:r>
+        <w:rPr>
+          <w:b/>
+          <w:bCs/>
+          <w:sz w:val="24"/>
+          <w:szCs w:val="24"/>
+          <w:u w:val="single"/>
+          <w:lang w:val="en-IN"/>
+        </w:rPr>
+        <w:t>GooglePay.java</w:t>
+      </w:r>
+    </w:p>
+    <w:p>
+      <w:pPr>
+        <w:rPr>
+          <w:lang w:val="en-IN"/>
+        </w:rPr>
+      </w:pPr>
+      <w:r>
+        <w:rPr>
+          <w:lang w:val="en-IN"/>
+        </w:rPr>
+        <w:t xml:space="preserve">public class </w:t>
+      </w:r>
+      <w:proofErr w:type="spellStart"/>
+      <w:r>
+        <w:rPr>
+          <w:lang w:val="en-IN"/>
+        </w:rPr>
+        <w:t>GooglePay</w:t>
+      </w:r>
+      <w:proofErr w:type="spellEnd"/>
+      <w:r>
+        <w:rPr>
+          <w:lang w:val="en-IN"/>
+        </w:rPr>
+        <w:t xml:space="preserve"> {</w:t>
+      </w:r>
+      <w:r>
+        <w:rPr>
+          <w:lang w:val="en-IN"/>
+        </w:rPr>
+        <w:br/>
+        <w:t xml:space="preserve">    public void </w:t>
+      </w:r>
+      <w:proofErr w:type="spellStart"/>
+      <w:r>
+        <w:rPr>
+          <w:lang w:val="en-IN"/>
+        </w:rPr>
+        <w:t>makePayment</w:t>
+      </w:r>
+      <w:proofErr w:type="spellEnd"/>
+      <w:r>
+        <w:rPr>
+          <w:lang w:val="en-IN"/>
+        </w:rPr>
+        <w:t>(double amount) {</w:t>
+      </w:r>
+      <w:r>
+        <w:rPr>
+          <w:lang w:val="en-IN"/>
+        </w:rPr>
+        <w:br/>
+        <w:t xml:space="preserve">        </w:t>
+      </w:r>
+      <w:proofErr w:type="spellStart"/>
+      <w:r>
+        <w:rPr>
+          <w:lang w:val="en-IN"/>
+        </w:rPr>
+        <w:t>System.</w:t>
+      </w:r>
+      <w:r>
+        <w:rPr>
+          <w:i/>
+          <w:iCs/>
+          <w:lang w:val="en-IN"/>
+        </w:rPr>
+        <w:t>out</w:t>
+      </w:r>
+      <w:r>
+        <w:rPr>
+          <w:lang w:val="en-IN"/>
+        </w:rPr>
+        <w:t>.println</w:t>
+      </w:r>
+      <w:proofErr w:type="spellEnd"/>
+      <w:r>
+        <w:rPr>
+          <w:lang w:val="en-IN"/>
+        </w:rPr>
+        <w:t>("Paid " + amount + " using Google Pay.");</w:t>
+      </w:r>
+      <w:r>
+        <w:rPr>
+          <w:lang w:val="en-IN"/>
+        </w:rPr>
+        <w:br/>
+        <w:t xml:space="preserve">  </w:t>
+      </w:r>
+      <w:proofErr w:type="gramStart"/>
+      <w:r>
+        <w:rPr>
+          <w:lang w:val="en-IN"/>
+        </w:rPr>
+        <w:t xml:space="preserve">  }</w:t>
+      </w:r>
+      <w:proofErr w:type="gramEnd"/>
+      <w:r>
+        <w:rPr>
+          <w:lang w:val="en-IN"/>
+        </w:rPr>
+        <w:br/>
+        <w:t>}</w:t>
+      </w:r>
+    </w:p>
+    <w:p>
+      <w:pPr>
+        <w:rPr>
+          <w:lang w:val="en-IN"/>
+        </w:rPr>
+      </w:pPr>
+    </w:p>
+    <w:p>
+      <w:pPr>
+        <w:rPr>
+          <w:b/>
+          <w:bCs/>
+          <w:sz w:val="24"/>
+          <w:szCs w:val="24"/>
+          <w:u w:val="single"/>
+          <w:lang w:val="en-IN"/>
+        </w:rPr>
+      </w:pPr>
+      <w:r>
+        <w:rPr>
+          <w:b/>
+          <w:bCs/>
+          <w:sz w:val="24"/>
+          <w:szCs w:val="24"/>
+          <w:u w:val="single"/>
+          <w:lang w:val="en-IN"/>
+        </w:rPr>
+        <w:t>PhonePe.java</w:t>
+      </w:r>
+    </w:p>
+    <w:p>
+      <w:pPr>
+        <w:rPr>
+          <w:lang w:val="en-IN"/>
+        </w:rPr>
+      </w:pPr>
+      <w:r>
+        <w:rPr>
+          <w:lang w:val="en-IN"/>
+        </w:rPr>
+        <w:t xml:space="preserve">public class </w:t>
+      </w:r>
+      <w:proofErr w:type="spellStart"/>
+      <w:r>
+        <w:rPr>
+          <w:lang w:val="en-IN"/>
+        </w:rPr>
+        <w:t>PhonePe</w:t>
+      </w:r>
+      <w:proofErr w:type="spellEnd"/>
+      <w:r>
+        <w:rPr>
+          <w:lang w:val="en-IN"/>
+        </w:rPr>
+        <w:t xml:space="preserve"> {</w:t>
+      </w:r>
+      <w:r>
+        <w:rPr>
+          <w:lang w:val="en-IN"/>
+        </w:rPr>
+        <w:br/>
+        <w:t xml:space="preserve">    public void </w:t>
+      </w:r>
+      <w:proofErr w:type="spellStart"/>
+      <w:r>
+        <w:rPr>
+          <w:lang w:val="en-IN"/>
+        </w:rPr>
+        <w:t>sendPayment</w:t>
+      </w:r>
+      <w:proofErr w:type="spellEnd"/>
+      <w:r>
+        <w:rPr>
+          <w:lang w:val="en-IN"/>
+        </w:rPr>
+        <w:t>(double amount) {</w:t>
+      </w:r>
+      <w:r>
+        <w:rPr>
+          <w:lang w:val="en-IN"/>
+        </w:rPr>
+        <w:br/>
+        <w:t xml:space="preserve">        </w:t>
+      </w:r>
+      <w:proofErr w:type="spellStart"/>
+      <w:r>
+        <w:rPr>
+          <w:lang w:val="en-IN"/>
+        </w:rPr>
+        <w:t>System.</w:t>
+      </w:r>
+      <w:r>
+        <w:rPr>
+          <w:i/>
+          <w:iCs/>
+          <w:lang w:val="en-IN"/>
+        </w:rPr>
+        <w:t>out</w:t>
+      </w:r>
+      <w:r>
+        <w:rPr>
+          <w:lang w:val="en-IN"/>
+        </w:rPr>
+        <w:t>.println</w:t>
+      </w:r>
+      <w:proofErr w:type="spellEnd"/>
+      <w:r>
+        <w:rPr>
+          <w:lang w:val="en-IN"/>
+        </w:rPr>
+        <w:t xml:space="preserve">("Paid " + amount + " using </w:t>
+      </w:r>
+      <w:proofErr w:type="spellStart"/>
+      <w:r>
+        <w:rPr>
+          <w:lang w:val="en-IN"/>
+        </w:rPr>
+        <w:t>PhonePe</w:t>
+      </w:r>
+      <w:proofErr w:type="spellEnd"/>
+      <w:r>
+        <w:rPr>
+          <w:lang w:val="en-IN"/>
+        </w:rPr>
+        <w:t>.");</w:t>
+      </w:r>
+      <w:r>
+        <w:rPr>
+          <w:lang w:val="en-IN"/>
+        </w:rPr>
+        <w:br/>
+        <w:t xml:space="preserve">  </w:t>
+      </w:r>
+      <w:proofErr w:type="gramStart"/>
+      <w:r>
+        <w:rPr>
+          <w:lang w:val="en-IN"/>
+        </w:rPr>
+        <w:t xml:space="preserve">  }</w:t>
+      </w:r>
+      <w:proofErr w:type="gramEnd"/>
+      <w:r>
+        <w:rPr>
+          <w:lang w:val="en-IN"/>
+        </w:rPr>
+        <w:br/>
+        <w:t>}</w:t>
+      </w:r>
+    </w:p>
+    <w:p>
+      <w:pPr>
+        <w:rPr>
+          <w:lang w:val="en-IN"/>
+        </w:rPr>
+      </w:pPr>
+    </w:p>
+    <w:p>
+      <w:pPr>
+        <w:rPr>
+          <w:b/>
+          <w:bCs/>
+          <w:sz w:val="24"/>
+          <w:szCs w:val="24"/>
+          <w:u w:val="single"/>
+          <w:lang w:val="en-IN"/>
+        </w:rPr>
+      </w:pPr>
+      <w:r>
+        <w:rPr>
+          <w:b/>
+          <w:bCs/>
+          <w:sz w:val="24"/>
+          <w:szCs w:val="24"/>
+          <w:u w:val="single"/>
+          <w:lang w:val="en-IN"/>
+        </w:rPr>
+        <w:t>RazorPay.java</w:t>
+      </w:r>
+    </w:p>
+    <w:p>
+      <w:pPr>
+        <w:rPr>
+          <w:lang w:val="en-IN"/>
+        </w:rPr>
+      </w:pPr>
+      <w:r>
+        <w:rPr>
+          <w:lang w:val="en-IN"/>
+        </w:rPr>
+        <w:t xml:space="preserve">public class </w:t>
+      </w:r>
+      <w:proofErr w:type="spellStart"/>
+      <w:r>
+        <w:rPr>
+          <w:lang w:val="en-IN"/>
+        </w:rPr>
+        <w:t>PhonePe</w:t>
+      </w:r>
+      <w:proofErr w:type="spellEnd"/>
+      <w:r>
+        <w:rPr>
+          <w:lang w:val="en-IN"/>
+        </w:rPr>
+        <w:t xml:space="preserve"> {</w:t>
+      </w:r>
+      <w:r>
+        <w:rPr>
+          <w:lang w:val="en-IN"/>
+        </w:rPr>
+        <w:br/>
+        <w:t xml:space="preserve">    public void </w:t>
+      </w:r>
+      <w:proofErr w:type="spellStart"/>
+      <w:r>
+        <w:rPr>
+          <w:lang w:val="en-IN"/>
+        </w:rPr>
+        <w:t>sendPayment</w:t>
+      </w:r>
+      <w:proofErr w:type="spellEnd"/>
+      <w:r>
+        <w:rPr>
+          <w:lang w:val="en-IN"/>
+        </w:rPr>
+        <w:t>(double amount) {</w:t>
+      </w:r>
+      <w:r>
+        <w:rPr>
+          <w:lang w:val="en-IN"/>
+        </w:rPr>
+        <w:br/>
+        <w:t xml:space="preserve">        </w:t>
+      </w:r>
+      <w:proofErr w:type="spellStart"/>
+      <w:r>
+        <w:rPr>
+          <w:lang w:val="en-IN"/>
+        </w:rPr>
+        <w:t>System.</w:t>
+      </w:r>
+      <w:r>
+        <w:rPr>
+          <w:i/>
+          <w:iCs/>
+          <w:lang w:val="en-IN"/>
+        </w:rPr>
+        <w:t>out</w:t>
+      </w:r>
+      <w:r>
+        <w:rPr>
+          <w:lang w:val="en-IN"/>
+        </w:rPr>
+        <w:t>.println</w:t>
+      </w:r>
+      <w:proofErr w:type="spellEnd"/>
+      <w:r>
+        <w:rPr>
+          <w:lang w:val="en-IN"/>
+        </w:rPr>
+        <w:t xml:space="preserve">("Paid " + amount + " using </w:t>
+      </w:r>
+      <w:proofErr w:type="spellStart"/>
+      <w:r>
+        <w:rPr>
+          <w:lang w:val="en-IN"/>
+        </w:rPr>
+        <w:t>PhonePe</w:t>
+      </w:r>
+      <w:proofErr w:type="spellEnd"/>
+      <w:r>
+        <w:rPr>
+          <w:lang w:val="en-IN"/>
+        </w:rPr>
+        <w:t>.");</w:t>
+      </w:r>
+      <w:r>
+        <w:rPr>
+          <w:lang w:val="en-IN"/>
+        </w:rPr>
+        <w:br/>
+        <w:t xml:space="preserve">  </w:t>
+      </w:r>
+      <w:proofErr w:type="gramStart"/>
+      <w:r>
+        <w:rPr>
+          <w:lang w:val="en-IN"/>
+        </w:rPr>
+        <w:t xml:space="preserve">  }</w:t>
+      </w:r>
+      <w:proofErr w:type="gramEnd"/>
+      <w:r>
+        <w:rPr>
+          <w:lang w:val="en-IN"/>
+        </w:rPr>
+        <w:br/>
+        <w:t>}</w:t>
+      </w:r>
+    </w:p>
+    <w:p>
+      <w:pPr>
+        <w:rPr>
+          <w:lang w:val="en-IN"/>
+        </w:rPr>
+      </w:pPr>
+    </w:p>
+    <w:p>
+      <w:pPr>
+        <w:rPr>
+          <w:b/>
+          <w:bCs/>
+          <w:sz w:val="24"/>
+          <w:szCs w:val="24"/>
+          <w:u w:val="single"/>
+          <w:lang w:val="en-IN"/>
+        </w:rPr>
+      </w:pPr>
+      <w:r>
+        <w:rPr>
+          <w:b/>
+          <w:bCs/>
+          <w:sz w:val="24"/>
+          <w:szCs w:val="24"/>
+          <w:u w:val="single"/>
+          <w:lang w:val="en-IN"/>
+        </w:rPr>
+        <w:t>GooglePayAdapter.java</w:t>
+      </w:r>
+    </w:p>
+    <w:p>
+      <w:pPr>
+        <w:rPr>
+          <w:lang w:val="en-IN"/>
+        </w:rPr>
+      </w:pPr>
+      <w:r>
+        <w:rPr>
+          <w:lang w:val="en-IN"/>
+        </w:rPr>
+        <w:t xml:space="preserve">public class </w:t>
+      </w:r>
+      <w:proofErr w:type="spellStart"/>
+      <w:r>
+        <w:rPr>
+          <w:lang w:val="en-IN"/>
+        </w:rPr>
+        <w:t>GooglePayAdapter</w:t>
+      </w:r>
+      <w:proofErr w:type="spellEnd"/>
+      <w:r>
+        <w:rPr>
+          <w:lang w:val="en-IN"/>
+        </w:rPr>
+        <w:t xml:space="preserve"> implements </w:t>
+      </w:r>
+      <w:proofErr w:type="spellStart"/>
+      <w:r>
+        <w:rPr>
+          <w:lang w:val="en-IN"/>
+        </w:rPr>
+        <w:t>PaymentProcessor</w:t>
+      </w:r>
+      <w:proofErr w:type="spellEnd"/>
+      <w:r>
+        <w:rPr>
+          <w:lang w:val="en-IN"/>
+        </w:rPr>
+        <w:t xml:space="preserve"> {</w:t>
+      </w:r>
+      <w:r>
+        <w:rPr>
+          <w:lang w:val="en-IN"/>
+        </w:rPr>
+        <w:br/>
+        <w:t xml:space="preserve">    private </w:t>
+      </w:r>
+      <w:proofErr w:type="spellStart"/>
+      <w:r>
+        <w:rPr>
+          <w:lang w:val="en-IN"/>
+        </w:rPr>
+        <w:t>GooglePay</w:t>
+      </w:r>
+      <w:proofErr w:type="spellEnd"/>
+      <w:r>
+        <w:rPr>
+          <w:lang w:val="en-IN"/>
+        </w:rPr>
+        <w:t xml:space="preserve"> </w:t>
+      </w:r>
+      <w:proofErr w:type="spellStart"/>
+      <w:r>
+        <w:rPr>
+          <w:lang w:val="en-IN"/>
+        </w:rPr>
+        <w:t>paypal</w:t>
+      </w:r>
+      <w:proofErr w:type="spellEnd"/>
+      <w:r>
+        <w:rPr>
+          <w:lang w:val="en-IN"/>
+        </w:rPr>
+        <w:t>;</w:t>
+      </w:r>
+      <w:r>
+        <w:rPr>
+          <w:lang w:val="en-IN"/>
+        </w:rPr>
+        <w:br/>
+      </w:r>
+      <w:r>
+        <w:rPr>
+          <w:lang w:val="en-IN"/>
+        </w:rPr>
+        <w:br/>
+        <w:t xml:space="preserve">    public </w:t>
+      </w:r>
+      <w:proofErr w:type="spellStart"/>
+      <w:proofErr w:type="gramStart"/>
+      <w:r>
+        <w:rPr>
+          <w:lang w:val="en-IN"/>
+        </w:rPr>
+        <w:t>GooglePayAdapter</w:t>
+      </w:r>
+      <w:proofErr w:type="spellEnd"/>
+      <w:r>
+        <w:rPr>
+          <w:lang w:val="en-IN"/>
+        </w:rPr>
+        <w:t>(</w:t>
+      </w:r>
+      <w:proofErr w:type="spellStart"/>
+      <w:proofErr w:type="gramEnd"/>
+      <w:r>
+        <w:rPr>
+          <w:lang w:val="en-IN"/>
+        </w:rPr>
+        <w:t>GooglePay</w:t>
+      </w:r>
+      <w:proofErr w:type="spellEnd"/>
+      <w:r>
+        <w:rPr>
+          <w:lang w:val="en-IN"/>
+        </w:rPr>
+        <w:t xml:space="preserve"> </w:t>
+      </w:r>
+      <w:proofErr w:type="spellStart"/>
+      <w:r>
+        <w:rPr>
+          <w:lang w:val="en-IN"/>
+        </w:rPr>
+        <w:t>paypal</w:t>
+      </w:r>
+      <w:proofErr w:type="spellEnd"/>
+      <w:r>
+        <w:rPr>
+          <w:lang w:val="en-IN"/>
+        </w:rPr>
+        <w:t>) {</w:t>
+      </w:r>
+      <w:r>
+        <w:rPr>
+          <w:lang w:val="en-IN"/>
+        </w:rPr>
+        <w:br/>
+        <w:t xml:space="preserve">        </w:t>
+      </w:r>
+      <w:proofErr w:type="spellStart"/>
+      <w:proofErr w:type="gramStart"/>
+      <w:r>
+        <w:rPr>
+          <w:lang w:val="en-IN"/>
+        </w:rPr>
+        <w:t>this.paypal</w:t>
+      </w:r>
+      <w:proofErr w:type="spellEnd"/>
+      <w:proofErr w:type="gramEnd"/>
+      <w:r>
+        <w:rPr>
+          <w:lang w:val="en-IN"/>
+        </w:rPr>
+        <w:t xml:space="preserve"> = </w:t>
+      </w:r>
+      <w:proofErr w:type="spellStart"/>
+      <w:r>
+        <w:rPr>
+          <w:lang w:val="en-IN"/>
+        </w:rPr>
+        <w:t>paypal</w:t>
+      </w:r>
+      <w:proofErr w:type="spellEnd"/>
+      <w:r>
+        <w:rPr>
+          <w:lang w:val="en-IN"/>
+        </w:rPr>
+        <w:t>;</w:t>
+      </w:r>
+      <w:r>
+        <w:rPr>
+          <w:lang w:val="en-IN"/>
+        </w:rPr>
+        <w:br/>
+      </w:r>
+      <w:r>
+        <w:rPr>
+          <w:lang w:val="en-IN"/>
+        </w:rPr>
+        <w:lastRenderedPageBreak/>
+        <w:t xml:space="preserve">  </w:t>
+      </w:r>
+      <w:proofErr w:type="gramStart"/>
+      <w:r>
+        <w:rPr>
+          <w:lang w:val="en-IN"/>
+        </w:rPr>
+        <w:t xml:space="preserve">  }</w:t>
+      </w:r>
+      <w:proofErr w:type="gramEnd"/>
+      <w:r>
+        <w:rPr>
+          <w:lang w:val="en-IN"/>
+        </w:rPr>
+        <w:br/>
+      </w:r>
+      <w:r>
+        <w:rPr>
+          <w:lang w:val="en-IN"/>
+        </w:rPr>
+        <w:br/>
+        <w:t xml:space="preserve">    @Override</w:t>
+      </w:r>
+      <w:r>
+        <w:rPr>
+          <w:lang w:val="en-IN"/>
+        </w:rPr>
+        <w:br/>
+        <w:t xml:space="preserve">    public void </w:t>
+      </w:r>
+      <w:proofErr w:type="spellStart"/>
+      <w:proofErr w:type="gramStart"/>
+      <w:r>
+        <w:rPr>
+          <w:lang w:val="en-IN"/>
+        </w:rPr>
+        <w:t>processPayment</w:t>
+      </w:r>
+      <w:proofErr w:type="spellEnd"/>
+      <w:r>
+        <w:rPr>
+          <w:lang w:val="en-IN"/>
+        </w:rPr>
+        <w:t>(</w:t>
+      </w:r>
+      <w:proofErr w:type="gramEnd"/>
+      <w:r>
+        <w:rPr>
+          <w:lang w:val="en-IN"/>
+        </w:rPr>
+        <w:t>double amount) {</w:t>
+      </w:r>
+      <w:r>
+        <w:rPr>
+          <w:lang w:val="en-IN"/>
+        </w:rPr>
+        <w:br/>
+        <w:t xml:space="preserve">        </w:t>
+      </w:r>
+      <w:proofErr w:type="spellStart"/>
+      <w:proofErr w:type="gramStart"/>
+      <w:r>
+        <w:rPr>
+          <w:lang w:val="en-IN"/>
+        </w:rPr>
+        <w:t>paypal.makePayment</w:t>
+      </w:r>
+      <w:proofErr w:type="spellEnd"/>
+      <w:proofErr w:type="gramEnd"/>
+      <w:r>
+        <w:rPr>
+          <w:lang w:val="en-IN"/>
+        </w:rPr>
+        <w:t>(amount);</w:t>
+      </w:r>
+      <w:r>
+        <w:rPr>
+          <w:lang w:val="en-IN"/>
+        </w:rPr>
+        <w:br/>
+        <w:t xml:space="preserve">  </w:t>
+      </w:r>
+      <w:proofErr w:type="gramStart"/>
+      <w:r>
+        <w:rPr>
+          <w:lang w:val="en-IN"/>
+        </w:rPr>
+        <w:t xml:space="preserve">  }</w:t>
+      </w:r>
+      <w:proofErr w:type="gramEnd"/>
+      <w:r>
+        <w:rPr>
+          <w:lang w:val="en-IN"/>
+        </w:rPr>
+        <w:br/>
+        <w:t>}</w:t>
+      </w:r>
+    </w:p>
+    <w:p>
+      <w:pPr>
+        <w:rPr>
+          <w:lang w:val="en-IN"/>
+        </w:rPr>
+      </w:pPr>
+    </w:p>
+    <w:p>
+      <w:pPr>
+        <w:rPr>
+          <w:b/>
+          <w:bCs/>
+          <w:sz w:val="24"/>
+          <w:szCs w:val="24"/>
+          <w:u w:val="single"/>
+          <w:lang w:val="en-IN"/>
+        </w:rPr>
+      </w:pPr>
+      <w:r>
+        <w:rPr>
+          <w:b/>
+          <w:bCs/>
+          <w:sz w:val="24"/>
+          <w:szCs w:val="24"/>
+          <w:u w:val="single"/>
+          <w:lang w:val="en-IN"/>
+        </w:rPr>
+        <w:t>PhonePeAdapter.java</w:t>
+      </w:r>
+    </w:p>
+    <w:p>
+      <w:pPr>
+        <w:rPr>
+          <w:lang w:val="en-IN"/>
+        </w:rPr>
+      </w:pPr>
+      <w:r>
+        <w:rPr>
+          <w:lang w:val="en-IN"/>
+        </w:rPr>
+        <w:t xml:space="preserve">public class </w:t>
+      </w:r>
+      <w:proofErr w:type="spellStart"/>
+      <w:r>
+        <w:rPr>
+          <w:lang w:val="en-IN"/>
+        </w:rPr>
+        <w:t>PhonePeAdapter</w:t>
+      </w:r>
+      <w:proofErr w:type="spellEnd"/>
+      <w:r>
+        <w:rPr>
+          <w:lang w:val="en-IN"/>
+        </w:rPr>
+        <w:t xml:space="preserve"> implements </w:t>
+      </w:r>
+      <w:proofErr w:type="spellStart"/>
+      <w:proofErr w:type="gramStart"/>
+      <w:r>
+        <w:rPr>
+          <w:lang w:val="en-IN"/>
+        </w:rPr>
+        <w:t>PaymentProcessor</w:t>
+      </w:r>
+      <w:proofErr w:type="spellEnd"/>
+      <w:r>
+        <w:rPr>
+          <w:lang w:val="en-IN"/>
+        </w:rPr>
+        <w:t>{</w:t>
+      </w:r>
+      <w:proofErr w:type="gramEnd"/>
+      <w:r>
+        <w:rPr>
+          <w:lang w:val="en-IN"/>
+        </w:rPr>
+        <w:br/>
+        <w:t xml:space="preserve">    private </w:t>
+      </w:r>
+      <w:proofErr w:type="spellStart"/>
+      <w:r>
+        <w:rPr>
+          <w:lang w:val="en-IN"/>
+        </w:rPr>
+        <w:t>PhonePe</w:t>
+      </w:r>
+      <w:proofErr w:type="spellEnd"/>
+      <w:r>
+        <w:rPr>
+          <w:lang w:val="en-IN"/>
+        </w:rPr>
+        <w:t xml:space="preserve"> </w:t>
+      </w:r>
+      <w:proofErr w:type="spellStart"/>
+      <w:r>
+        <w:rPr>
+          <w:lang w:val="en-IN"/>
+        </w:rPr>
+        <w:t>phonePe</w:t>
+      </w:r>
+      <w:proofErr w:type="spellEnd"/>
+      <w:r>
+        <w:rPr>
+          <w:lang w:val="en-IN"/>
+        </w:rPr>
+        <w:t>;</w:t>
+      </w:r>
+      <w:r>
+        <w:rPr>
+          <w:lang w:val="en-IN"/>
+        </w:rPr>
+        <w:br/>
+        <w:t xml:space="preserve">    public </w:t>
+      </w:r>
+      <w:proofErr w:type="spellStart"/>
+      <w:proofErr w:type="gramStart"/>
+      <w:r>
+        <w:rPr>
+          <w:lang w:val="en-IN"/>
+        </w:rPr>
+        <w:t>PhonePeAdapter</w:t>
+      </w:r>
+      <w:proofErr w:type="spellEnd"/>
+      <w:r>
+        <w:rPr>
+          <w:lang w:val="en-IN"/>
+        </w:rPr>
+        <w:t>(</w:t>
+      </w:r>
+      <w:proofErr w:type="spellStart"/>
+      <w:proofErr w:type="gramEnd"/>
+      <w:r>
+        <w:rPr>
+          <w:lang w:val="en-IN"/>
+        </w:rPr>
+        <w:t>PhonePe</w:t>
+      </w:r>
+      <w:proofErr w:type="spellEnd"/>
+      <w:r>
+        <w:rPr>
+          <w:lang w:val="en-IN"/>
+        </w:rPr>
+        <w:t xml:space="preserve"> </w:t>
+      </w:r>
+      <w:proofErr w:type="spellStart"/>
+      <w:proofErr w:type="gramStart"/>
+      <w:r>
+        <w:rPr>
+          <w:lang w:val="en-IN"/>
+        </w:rPr>
+        <w:t>phonePe</w:t>
+      </w:r>
+      <w:proofErr w:type="spellEnd"/>
+      <w:r>
+        <w:rPr>
+          <w:lang w:val="en-IN"/>
+        </w:rPr>
+        <w:t>){</w:t>
+      </w:r>
+      <w:proofErr w:type="gramEnd"/>
+      <w:r>
+        <w:rPr>
+          <w:lang w:val="en-IN"/>
+        </w:rPr>
+        <w:br/>
+        <w:t xml:space="preserve">        </w:t>
+      </w:r>
+      <w:proofErr w:type="spellStart"/>
+      <w:proofErr w:type="gramStart"/>
+      <w:r>
+        <w:rPr>
+          <w:lang w:val="en-IN"/>
+        </w:rPr>
+        <w:t>this.phonePe</w:t>
+      </w:r>
+      <w:proofErr w:type="spellEnd"/>
+      <w:proofErr w:type="gramEnd"/>
+      <w:r>
+        <w:rPr>
+          <w:lang w:val="en-IN"/>
+        </w:rPr>
+        <w:t xml:space="preserve"> = </w:t>
+      </w:r>
+      <w:proofErr w:type="spellStart"/>
+      <w:r>
+        <w:rPr>
+          <w:lang w:val="en-IN"/>
+        </w:rPr>
+        <w:t>phonePe</w:t>
+      </w:r>
+      <w:proofErr w:type="spellEnd"/>
+      <w:r>
+        <w:rPr>
+          <w:lang w:val="en-IN"/>
+        </w:rPr>
+        <w:t>;</w:t>
+      </w:r>
+      <w:r>
+        <w:rPr>
+          <w:lang w:val="en-IN"/>
+        </w:rPr>
+        <w:br/>
+        <w:t xml:space="preserve">  </w:t>
+      </w:r>
+      <w:proofErr w:type="gramStart"/>
+      <w:r>
+        <w:rPr>
+          <w:lang w:val="en-IN"/>
+        </w:rPr>
+        <w:t xml:space="preserve">  }</w:t>
+      </w:r>
+      <w:proofErr w:type="gramEnd"/>
+      <w:r>
+        <w:rPr>
+          <w:lang w:val="en-IN"/>
+        </w:rPr>
+        <w:br/>
+      </w:r>
+      <w:r>
+        <w:rPr>
+          <w:lang w:val="en-IN"/>
+        </w:rPr>
+        <w:br/>
+        <w:t xml:space="preserve">    @Override</w:t>
+      </w:r>
+      <w:r>
+        <w:rPr>
+          <w:lang w:val="en-IN"/>
+        </w:rPr>
+        <w:br/>
+        <w:t xml:space="preserve">    public void </w:t>
+      </w:r>
+      <w:proofErr w:type="spellStart"/>
+      <w:proofErr w:type="gramStart"/>
+      <w:r>
+        <w:rPr>
+          <w:lang w:val="en-IN"/>
+        </w:rPr>
+        <w:t>processPayment</w:t>
+      </w:r>
+      <w:proofErr w:type="spellEnd"/>
+      <w:r>
+        <w:rPr>
+          <w:lang w:val="en-IN"/>
+        </w:rPr>
+        <w:t>(</w:t>
+      </w:r>
+      <w:proofErr w:type="gramEnd"/>
+      <w:r>
+        <w:rPr>
+          <w:lang w:val="en-IN"/>
+        </w:rPr>
+        <w:t>double amount) {</w:t>
+      </w:r>
+      <w:r>
+        <w:rPr>
+          <w:lang w:val="en-IN"/>
+        </w:rPr>
+        <w:br/>
+        <w:t xml:space="preserve">        </w:t>
+      </w:r>
+      <w:proofErr w:type="spellStart"/>
+      <w:r>
+        <w:rPr>
+          <w:lang w:val="en-IN"/>
+        </w:rPr>
+        <w:t>phonePe.sendPayment</w:t>
+      </w:r>
+      <w:proofErr w:type="spellEnd"/>
+      <w:r>
+        <w:rPr>
+          <w:lang w:val="en-IN"/>
+        </w:rPr>
+        <w:t>(amount);</w:t>
+      </w:r>
+      <w:r>
+        <w:rPr>
+          <w:lang w:val="en-IN"/>
+        </w:rPr>
+        <w:br/>
+        <w:t xml:space="preserve">  </w:t>
+      </w:r>
+      <w:proofErr w:type="gramStart"/>
+      <w:r>
+        <w:rPr>
+          <w:lang w:val="en-IN"/>
+        </w:rPr>
+        <w:t xml:space="preserve">  }</w:t>
+      </w:r>
+      <w:proofErr w:type="gramEnd"/>
+      <w:r>
+        <w:rPr>
+          <w:lang w:val="en-IN"/>
+        </w:rPr>
+        <w:br/>
+        <w:t>}</w:t>
+      </w:r>
+    </w:p>
+    <w:p>
+      <w:pPr>
+        <w:rPr>
+          <w:lang w:val="en-IN"/>
+        </w:rPr>
+      </w:pPr>
+    </w:p>
+    <w:p>
+      <w:pPr>
+        <w:tabs>
+          <w:tab w:val="left" w:pos="2413"/>
+        </w:tabs>
+        <w:rPr>
+          <w:b/>
+          <w:bCs/>
+          <w:sz w:val="24"/>
+          <w:szCs w:val="24"/>
+          <w:u w:val="single"/>
+          <w:lang w:val="en-IN"/>
+        </w:rPr>
+      </w:pPr>
+      <w:r>
+        <w:rPr>
+          <w:b/>
+          <w:bCs/>
+          <w:sz w:val="24"/>
+          <w:szCs w:val="24"/>
+          <w:u w:val="single"/>
+          <w:lang w:val="en-IN"/>
+        </w:rPr>
+        <w:t>RazorPayAdapter.java</w:t>
+      </w:r>
+      <w:r>
+        <w:rPr>
+          <w:b/>
+          <w:bCs/>
+          <w:sz w:val="24"/>
+          <w:szCs w:val="24"/>
+          <w:u w:val="single"/>
+          <w:lang w:val="en-IN"/>
+        </w:rPr>
+        <w:tab/>
+      </w:r>
+    </w:p>
+    <w:p>
+      <w:pPr>
+        <w:tabs>
+          <w:tab w:val="left" w:pos="2413"/>
+        </w:tabs>
+        <w:rPr>
+          <w:lang w:val="en-IN"/>
+        </w:rPr>
+      </w:pPr>
+      <w:r>
+        <w:rPr>
+          <w:lang w:val="en-IN"/>
+        </w:rPr>
+        <w:t xml:space="preserve">public class </w:t>
+      </w:r>
+      <w:proofErr w:type="spellStart"/>
+      <w:r>
+        <w:rPr>
+          <w:lang w:val="en-IN"/>
+        </w:rPr>
+        <w:t>RazorPayAdapter</w:t>
+      </w:r>
+      <w:proofErr w:type="spellEnd"/>
+      <w:r>
+        <w:rPr>
+          <w:lang w:val="en-IN"/>
+        </w:rPr>
+        <w:t xml:space="preserve"> implements </w:t>
+      </w:r>
+      <w:proofErr w:type="spellStart"/>
+      <w:proofErr w:type="gramStart"/>
+      <w:r>
+        <w:rPr>
+          <w:lang w:val="en-IN"/>
+        </w:rPr>
+        <w:t>PaymentProcessor</w:t>
+      </w:r>
+      <w:proofErr w:type="spellEnd"/>
+      <w:r>
+        <w:rPr>
+          <w:lang w:val="en-IN"/>
+        </w:rPr>
+        <w:t>{</w:t>
+      </w:r>
+      <w:proofErr w:type="gramEnd"/>
+      <w:r>
+        <w:rPr>
+          <w:lang w:val="en-IN"/>
+        </w:rPr>
+        <w:br/>
+        <w:t xml:space="preserve">    private </w:t>
+      </w:r>
+      <w:proofErr w:type="spellStart"/>
+      <w:r>
+        <w:rPr>
+          <w:lang w:val="en-IN"/>
+        </w:rPr>
+        <w:t>RazorPay</w:t>
+      </w:r>
+      <w:proofErr w:type="spellEnd"/>
+      <w:r>
+        <w:rPr>
+          <w:lang w:val="en-IN"/>
+        </w:rPr>
+        <w:t xml:space="preserve"> </w:t>
+      </w:r>
+      <w:proofErr w:type="spellStart"/>
+      <w:r>
+        <w:rPr>
+          <w:lang w:val="en-IN"/>
+        </w:rPr>
+        <w:t>razorPay</w:t>
+      </w:r>
+      <w:proofErr w:type="spellEnd"/>
+      <w:r>
+        <w:rPr>
+          <w:lang w:val="en-IN"/>
+        </w:rPr>
+        <w:t>;</w:t>
+      </w:r>
+      <w:r>
+        <w:rPr>
+          <w:lang w:val="en-IN"/>
+        </w:rPr>
+        <w:br/>
+        <w:t xml:space="preserve">    public </w:t>
+      </w:r>
+      <w:proofErr w:type="spellStart"/>
+      <w:proofErr w:type="gramStart"/>
+      <w:r>
+        <w:rPr>
+          <w:lang w:val="en-IN"/>
+        </w:rPr>
+        <w:t>RazorPayAdapter</w:t>
+      </w:r>
+      <w:proofErr w:type="spellEnd"/>
+      <w:r>
+        <w:rPr>
+          <w:lang w:val="en-IN"/>
+        </w:rPr>
+        <w:t>(</w:t>
+      </w:r>
+      <w:proofErr w:type="spellStart"/>
+      <w:proofErr w:type="gramEnd"/>
+      <w:r>
+        <w:rPr>
+          <w:lang w:val="en-IN"/>
+        </w:rPr>
+        <w:t>RazorPay</w:t>
+      </w:r>
+      <w:proofErr w:type="spellEnd"/>
+      <w:r>
+        <w:rPr>
+          <w:lang w:val="en-IN"/>
+        </w:rPr>
+        <w:t xml:space="preserve"> </w:t>
+      </w:r>
+      <w:proofErr w:type="spellStart"/>
+      <w:proofErr w:type="gramStart"/>
+      <w:r>
+        <w:rPr>
+          <w:lang w:val="en-IN"/>
+        </w:rPr>
+        <w:t>razorPay</w:t>
+      </w:r>
+      <w:proofErr w:type="spellEnd"/>
+      <w:r>
+        <w:rPr>
+          <w:lang w:val="en-IN"/>
+        </w:rPr>
+        <w:t>){</w:t>
+      </w:r>
+      <w:proofErr w:type="gramEnd"/>
+      <w:r>
+        <w:rPr>
+          <w:lang w:val="en-IN"/>
+        </w:rPr>
+        <w:br/>
+        <w:t xml:space="preserve">        </w:t>
+      </w:r>
+      <w:proofErr w:type="spellStart"/>
+      <w:proofErr w:type="gramStart"/>
+      <w:r>
+        <w:rPr>
+          <w:lang w:val="en-IN"/>
+        </w:rPr>
+        <w:t>this.razorPay</w:t>
+      </w:r>
+      <w:proofErr w:type="spellEnd"/>
+      <w:proofErr w:type="gramEnd"/>
+      <w:r>
+        <w:rPr>
+          <w:lang w:val="en-IN"/>
+        </w:rPr>
+        <w:t xml:space="preserve"> = </w:t>
+      </w:r>
+      <w:proofErr w:type="spellStart"/>
+      <w:r>
+        <w:rPr>
+          <w:lang w:val="en-IN"/>
+        </w:rPr>
+        <w:t>razorPay</w:t>
+      </w:r>
+      <w:proofErr w:type="spellEnd"/>
+      <w:r>
+        <w:rPr>
+          <w:lang w:val="en-IN"/>
+        </w:rPr>
+        <w:t>;</w:t>
+      </w:r>
+      <w:r>
+        <w:rPr>
+          <w:lang w:val="en-IN"/>
+        </w:rPr>
+        <w:br/>
+        <w:t xml:space="preserve">  </w:t>
+      </w:r>
+      <w:proofErr w:type="gramStart"/>
+      <w:r>
+        <w:rPr>
+          <w:lang w:val="en-IN"/>
+        </w:rPr>
+        <w:t xml:space="preserve">  }</w:t>
+      </w:r>
+      <w:proofErr w:type="gramEnd"/>
+      <w:r>
+        <w:rPr>
+          <w:lang w:val="en-IN"/>
+        </w:rPr>
+        <w:br/>
+      </w:r>
+      <w:r>
+        <w:rPr>
+          <w:lang w:val="en-IN"/>
+        </w:rPr>
+        <w:br/>
+        <w:t xml:space="preserve">    @Override</w:t>
+      </w:r>
+      <w:r>
+        <w:rPr>
+          <w:lang w:val="en-IN"/>
+        </w:rPr>
+        <w:br/>
+        <w:t xml:space="preserve">    public void </w:t>
+      </w:r>
+      <w:proofErr w:type="spellStart"/>
+      <w:proofErr w:type="gramStart"/>
+      <w:r>
+        <w:rPr>
+          <w:lang w:val="en-IN"/>
+        </w:rPr>
+        <w:t>processPayment</w:t>
+      </w:r>
+      <w:proofErr w:type="spellEnd"/>
+      <w:r>
+        <w:rPr>
+          <w:lang w:val="en-IN"/>
+        </w:rPr>
+        <w:t>(</w:t>
+      </w:r>
+      <w:proofErr w:type="gramEnd"/>
+      <w:r>
+        <w:rPr>
+          <w:lang w:val="en-IN"/>
+        </w:rPr>
+        <w:t>double amount) {</w:t>
+      </w:r>
+      <w:r>
+        <w:rPr>
+          <w:lang w:val="en-IN"/>
+        </w:rPr>
+        <w:br/>
+        <w:t xml:space="preserve">        </w:t>
+      </w:r>
+      <w:proofErr w:type="spellStart"/>
+      <w:r>
+        <w:rPr>
+          <w:lang w:val="en-IN"/>
+        </w:rPr>
+        <w:t>razorPay.pay</w:t>
+      </w:r>
+      <w:proofErr w:type="spellEnd"/>
+      <w:r>
+        <w:rPr>
+          <w:lang w:val="en-IN"/>
+        </w:rPr>
+        <w:t>(amount);</w:t>
+      </w:r>
+      <w:r>
+        <w:rPr>
+          <w:lang w:val="en-IN"/>
+        </w:rPr>
+        <w:br/>
+        <w:t xml:space="preserve">  </w:t>
+      </w:r>
+      <w:proofErr w:type="gramStart"/>
+      <w:r>
+        <w:rPr>
+          <w:lang w:val="en-IN"/>
+        </w:rPr>
+        <w:t xml:space="preserve">  }</w:t>
+      </w:r>
+      <w:proofErr w:type="gramEnd"/>
+      <w:r>
+        <w:rPr>
+          <w:lang w:val="en-IN"/>
+        </w:rPr>
+        <w:br/>
+        <w:t>}</w:t>
+      </w:r>
+    </w:p>
+    <w:p>
+      <w:pPr>
+        <w:tabs>
+          <w:tab w:val="left" w:pos="2413"/>
+        </w:tabs>
+        <w:rPr>
+          <w:lang w:val="en-IN"/>
+        </w:rPr>
+      </w:pPr>
+    </w:p>
+    <w:p>
+      <w:pPr>
+        <w:rPr>
+          <w:b/>
+          <w:bCs/>
+          <w:sz w:val="24"/>
+          <w:szCs w:val="24"/>
+          <w:u w:val="single"/>
+          <w:lang w:val="en-IN"/>
+        </w:rPr>
+      </w:pPr>
+      <w:r>
+        <w:rPr>
+          <w:b/>
+          <w:bCs/>
+          <w:sz w:val="24"/>
+          <w:szCs w:val="24"/>
+          <w:u w:val="single"/>
+          <w:lang w:val="en-IN"/>
+        </w:rPr>
+        <w:t>TestAdapterPattern.java</w:t>
+      </w:r>
+    </w:p>
+    <w:p>
+      <w:pPr>
+        <w:rPr>
+          <w:lang w:val="en-IN"/>
+        </w:rPr>
+      </w:pPr>
+      <w:r>
+        <w:rPr>
+          <w:lang w:val="en-IN"/>
+        </w:rPr>
+        <w:br/>
+        <w:t xml:space="preserve">public class </w:t>
+      </w:r>
+      <w:proofErr w:type="spellStart"/>
+      <w:r>
+        <w:rPr>
+          <w:lang w:val="en-IN"/>
+        </w:rPr>
+        <w:t>TestAdapterPattern</w:t>
+      </w:r>
+      <w:proofErr w:type="spellEnd"/>
+      <w:r>
+        <w:rPr>
+          <w:lang w:val="en-IN"/>
+        </w:rPr>
+        <w:t xml:space="preserve"> {</w:t>
+      </w:r>
+      <w:r>
+        <w:rPr>
+          <w:lang w:val="en-IN"/>
+        </w:rPr>
+        <w:br/>
+        <w:t xml:space="preserve">    public static void </w:t>
+      </w:r>
+      <w:proofErr w:type="gramStart"/>
+      <w:r>
+        <w:rPr>
+          <w:lang w:val="en-IN"/>
+        </w:rPr>
+        <w:t>main(String[</w:t>
+      </w:r>
+      <w:proofErr w:type="gramEnd"/>
+      <w:r>
+        <w:rPr>
+          <w:lang w:val="en-IN"/>
+        </w:rPr>
+        <w:t xml:space="preserve">] </w:t>
+      </w:r>
+      <w:proofErr w:type="spellStart"/>
+      <w:r>
+        <w:rPr>
+          <w:lang w:val="en-IN"/>
+        </w:rPr>
+        <w:t>args</w:t>
+      </w:r>
+      <w:proofErr w:type="spellEnd"/>
+      <w:r>
+        <w:rPr>
+          <w:lang w:val="en-IN"/>
+        </w:rPr>
+        <w:t>) {</w:t>
+      </w:r>
+      <w:r>
+        <w:rPr>
+          <w:lang w:val="en-IN"/>
+        </w:rPr>
+        <w:br/>
+        <w:t xml:space="preserve">        </w:t>
+      </w:r>
+      <w:proofErr w:type="spellStart"/>
+      <w:r>
+        <w:rPr>
+          <w:lang w:val="en-IN"/>
+        </w:rPr>
+        <w:t>PaymentProcessor</w:t>
+      </w:r>
+      <w:proofErr w:type="spellEnd"/>
+      <w:r>
+        <w:rPr>
+          <w:lang w:val="en-IN"/>
+        </w:rPr>
+        <w:t xml:space="preserve"> </w:t>
+      </w:r>
+      <w:proofErr w:type="spellStart"/>
+      <w:r>
+        <w:rPr>
+          <w:lang w:val="en-IN"/>
+        </w:rPr>
+        <w:t>paypalProcessor</w:t>
+      </w:r>
+      <w:proofErr w:type="spellEnd"/>
+      <w:r>
+        <w:rPr>
+          <w:lang w:val="en-IN"/>
+        </w:rPr>
+        <w:t xml:space="preserve"> = new </w:t>
+      </w:r>
+      <w:proofErr w:type="spellStart"/>
+      <w:proofErr w:type="gramStart"/>
+      <w:r>
+        <w:rPr>
+          <w:lang w:val="en-IN"/>
+        </w:rPr>
+        <w:t>GooglePayAdapter</w:t>
+      </w:r>
+      <w:proofErr w:type="spellEnd"/>
+      <w:r>
+        <w:rPr>
+          <w:lang w:val="en-IN"/>
+        </w:rPr>
+        <w:t>(</w:t>
+      </w:r>
+      <w:proofErr w:type="gramEnd"/>
+      <w:r>
+        <w:rPr>
+          <w:lang w:val="en-IN"/>
+        </w:rPr>
+        <w:t xml:space="preserve">new </w:t>
+      </w:r>
+      <w:proofErr w:type="spellStart"/>
+      <w:proofErr w:type="gramStart"/>
+      <w:r>
+        <w:rPr>
+          <w:lang w:val="en-IN"/>
+        </w:rPr>
+        <w:t>GooglePay</w:t>
+      </w:r>
+      <w:proofErr w:type="spellEnd"/>
+      <w:r>
+        <w:rPr>
+          <w:lang w:val="en-IN"/>
+        </w:rPr>
+        <w:t>(</w:t>
+      </w:r>
+      <w:proofErr w:type="gramEnd"/>
+      <w:r>
+        <w:rPr>
+          <w:lang w:val="en-IN"/>
+        </w:rPr>
+        <w:t>));</w:t>
+      </w:r>
+      <w:r>
+        <w:rPr>
+          <w:lang w:val="en-IN"/>
+        </w:rPr>
+        <w:br/>
+        <w:t xml:space="preserve">        </w:t>
+      </w:r>
+      <w:proofErr w:type="spellStart"/>
+      <w:r>
+        <w:rPr>
+          <w:lang w:val="en-IN"/>
+        </w:rPr>
+        <w:t>paypalProcessor.processPayment</w:t>
+      </w:r>
+      <w:proofErr w:type="spellEnd"/>
+      <w:r>
+        <w:rPr>
+          <w:lang w:val="en-IN"/>
+        </w:rPr>
+        <w:t>(500.00);</w:t>
+      </w:r>
+      <w:r>
+        <w:rPr>
+          <w:lang w:val="en-IN"/>
+        </w:rPr>
+        <w:br/>
+      </w:r>
+      <w:r>
+        <w:rPr>
+          <w:lang w:val="en-IN"/>
+        </w:rPr>
+        <w:br/>
+        <w:t xml:space="preserve">        </w:t>
+      </w:r>
+      <w:proofErr w:type="spellStart"/>
+      <w:r>
+        <w:rPr>
+          <w:lang w:val="en-IN"/>
+        </w:rPr>
+        <w:t>PaymentProcessor</w:t>
+      </w:r>
+      <w:proofErr w:type="spellEnd"/>
+      <w:r>
+        <w:rPr>
+          <w:lang w:val="en-IN"/>
+        </w:rPr>
+        <w:t xml:space="preserve"> </w:t>
+      </w:r>
+      <w:proofErr w:type="spellStart"/>
+      <w:r>
+        <w:rPr>
+          <w:lang w:val="en-IN"/>
+        </w:rPr>
+        <w:t>stripeProcessor</w:t>
+      </w:r>
+      <w:proofErr w:type="spellEnd"/>
+      <w:r>
+        <w:rPr>
+          <w:lang w:val="en-IN"/>
+        </w:rPr>
+        <w:t xml:space="preserve"> = new </w:t>
+      </w:r>
+      <w:proofErr w:type="spellStart"/>
+      <w:proofErr w:type="gramStart"/>
+      <w:r>
+        <w:rPr>
+          <w:lang w:val="en-IN"/>
+        </w:rPr>
+        <w:t>PhonePeAdapter</w:t>
+      </w:r>
+      <w:proofErr w:type="spellEnd"/>
+      <w:r>
+        <w:rPr>
+          <w:lang w:val="en-IN"/>
+        </w:rPr>
+        <w:t>(</w:t>
+      </w:r>
+      <w:proofErr w:type="gramEnd"/>
+      <w:r>
+        <w:rPr>
+          <w:lang w:val="en-IN"/>
+        </w:rPr>
+        <w:t xml:space="preserve">new </w:t>
+      </w:r>
+      <w:proofErr w:type="spellStart"/>
+      <w:proofErr w:type="gramStart"/>
+      <w:r>
+        <w:rPr>
+          <w:lang w:val="en-IN"/>
+        </w:rPr>
+        <w:t>PhonePe</w:t>
+      </w:r>
+      <w:proofErr w:type="spellEnd"/>
+      <w:r>
+        <w:rPr>
+          <w:lang w:val="en-IN"/>
+        </w:rPr>
+        <w:t>(</w:t>
+      </w:r>
+      <w:proofErr w:type="gramEnd"/>
+      <w:r>
+        <w:rPr>
+          <w:lang w:val="en-IN"/>
+        </w:rPr>
+        <w:t>));</w:t>
+      </w:r>
+      <w:r>
+        <w:rPr>
+          <w:lang w:val="en-IN"/>
+        </w:rPr>
+        <w:br/>
+      </w:r>
+      <w:r>
+        <w:rPr>
+          <w:lang w:val="en-IN"/>
+        </w:rPr>
+        <w:lastRenderedPageBreak/>
+        <w:t xml:space="preserve">        </w:t>
+      </w:r>
+      <w:proofErr w:type="spellStart"/>
+      <w:r>
+        <w:rPr>
+          <w:lang w:val="en-IN"/>
+        </w:rPr>
+        <w:t>stripeProcessor.processPayment</w:t>
+      </w:r>
+      <w:proofErr w:type="spellEnd"/>
+      <w:r>
+        <w:rPr>
+          <w:lang w:val="en-IN"/>
+        </w:rPr>
+        <w:t>(1200.50);</w:t>
+      </w:r>
+      <w:r>
+        <w:rPr>
+          <w:lang w:val="en-IN"/>
+        </w:rPr>
+        <w:br/>
+      </w:r>
+      <w:r>
+        <w:rPr>
+          <w:lang w:val="en-IN"/>
+        </w:rPr>
+        <w:br/>
+        <w:t xml:space="preserve">        </w:t>
+      </w:r>
+      <w:proofErr w:type="spellStart"/>
+      <w:r>
+        <w:rPr>
+          <w:lang w:val="en-IN"/>
+        </w:rPr>
+        <w:t>PaymentProcessor</w:t>
+      </w:r>
+      <w:proofErr w:type="spellEnd"/>
+      <w:r>
+        <w:rPr>
+          <w:lang w:val="en-IN"/>
+        </w:rPr>
+        <w:t xml:space="preserve"> </w:t>
+      </w:r>
+      <w:proofErr w:type="spellStart"/>
+      <w:r>
+        <w:rPr>
+          <w:lang w:val="en-IN"/>
+        </w:rPr>
+        <w:t>razorpayProcessor</w:t>
+      </w:r>
+      <w:proofErr w:type="spellEnd"/>
+      <w:r>
+        <w:rPr>
+          <w:lang w:val="en-IN"/>
+        </w:rPr>
+        <w:t xml:space="preserve"> = new </w:t>
+      </w:r>
+      <w:proofErr w:type="spellStart"/>
+      <w:proofErr w:type="gramStart"/>
+      <w:r>
+        <w:rPr>
+          <w:lang w:val="en-IN"/>
+        </w:rPr>
+        <w:t>RazorPayAdapter</w:t>
+      </w:r>
+      <w:proofErr w:type="spellEnd"/>
+      <w:r>
+        <w:rPr>
+          <w:lang w:val="en-IN"/>
+        </w:rPr>
+        <w:t>(</w:t>
+      </w:r>
+      <w:proofErr w:type="gramEnd"/>
+      <w:r>
+        <w:rPr>
+          <w:lang w:val="en-IN"/>
+        </w:rPr>
+        <w:t xml:space="preserve">new </w:t>
+      </w:r>
+      <w:proofErr w:type="spellStart"/>
+      <w:proofErr w:type="gramStart"/>
+      <w:r>
+        <w:rPr>
+          <w:lang w:val="en-IN"/>
+        </w:rPr>
+        <w:t>RazorPay</w:t>
+      </w:r>
+      <w:proofErr w:type="spellEnd"/>
+      <w:r>
+        <w:rPr>
+          <w:lang w:val="en-IN"/>
+        </w:rPr>
+        <w:t>(</w:t>
+      </w:r>
+      <w:proofErr w:type="gramEnd"/>
+      <w:r>
+        <w:rPr>
+          <w:lang w:val="en-IN"/>
+        </w:rPr>
+        <w:t>));</w:t>
+      </w:r>
+      <w:r>
+        <w:rPr>
+          <w:lang w:val="en-IN"/>
+        </w:rPr>
+        <w:br/>
+        <w:t xml:space="preserve">        </w:t>
+      </w:r>
+      <w:proofErr w:type="spellStart"/>
+      <w:r>
+        <w:rPr>
+          <w:lang w:val="en-IN"/>
+        </w:rPr>
+        <w:t>razorpayProcessor.processPayment</w:t>
+      </w:r>
+      <w:proofErr w:type="spellEnd"/>
+      <w:r>
+        <w:rPr>
+          <w:lang w:val="en-IN"/>
+        </w:rPr>
+        <w:t>(750.25);</w:t>
+      </w:r>
+      <w:r>
+        <w:rPr>
+          <w:lang w:val="en-IN"/>
+        </w:rPr>
+        <w:br/>
+        <w:t xml:space="preserve">  </w:t>
+      </w:r>
+      <w:proofErr w:type="gramStart"/>
+      <w:r>
+        <w:rPr>
+          <w:lang w:val="en-IN"/>
+        </w:rPr>
+        <w:t xml:space="preserve">  }</w:t>
+      </w:r>
+      <w:proofErr w:type="gramEnd"/>
+      <w:r>
+        <w:rPr>
+          <w:lang w:val="en-IN"/>
+        </w:rPr>
+        <w:br/>
+        <w:t>}</w:t>
+      </w:r>
+    </w:p>
+    <w:p>
+      <w:pPr>
+        <w:rPr>
+          <w:b/>
+          <w:bCs/>
+          <w:sz w:val="24"/>
+          <w:szCs w:val="24"/>
+          <w:u w:val="single"/>
+          <w:lang w:val="en-IN"/>
+        </w:rPr>
+      </w:pPr>
+      <w:r>
+        <w:rPr>
+          <w:b/>
+          <w:bCs/>
+          <w:sz w:val="24"/>
+          <w:szCs w:val="24"/>
+          <w:u w:val="single"/>
+          <w:lang w:val="en-IN"/>
+        </w:rPr>
+        <w:t>Output:</w:t>
+      </w:r>
+    </w:p>
+    <w:p>
+      <w:pPr>
+        <w:rPr>
+          <w:lang w:val="en-IN"/>
+        </w:rPr>
+      </w:pPr>
+      <w:r>
+        <w:rPr>
+          <w:lang w:val="en-IN"/>
+        </w:rPr>
+        <w:drawing>
+          <wp:inline distT="0" distB="0" distL="0" distR="0" wp14:anchorId="1C9171C6" wp14:editId="239C66CB">
+            <wp:extent cx="5731510" cy="3044825"/>
+            <wp:effectExtent l="0" t="0" r="2540" b="3175"/>
+            <wp:docPr id="863613048" name="Picture 1"/>
+            <wp:cNvGraphicFramePr>
+              <a:graphicFrameLocks xmlns:a="http://schemas.openxmlformats.org/drawingml/2006/main" noChangeAspect="1"/>
+            </wp:cNvGraphicFramePr>
+            <a:graphic xmlns:a="http://schemas.openxmlformats.org/drawingml/2006/main">
+              <a:graphicData uri="http://schemas.openxmlformats.org/drawingml/2006/picture">
+                <pic:pic xmlns:pic="http://schemas.openxmlformats.org/drawingml/2006/picture">
+                  <pic:nvPicPr>
+                    <pic:cNvPr id="863613048" name=""/>
+                    <pic:cNvPicPr/>
+                  </pic:nvPicPr>
+                  <pic:blipFill>
+                    <a:blip r:embed="rId7"/>
+                    <a:stretch>
+                      <a:fillRect/>
+                    </a:stretch>
+                  </pic:blipFill>
+                  <pic:spPr>
+                    <a:xfrm>
+                      <a:off x="0" y="0"/>
+                      <a:ext cx="5731510" cy="3044825"/>
+                    </a:xfrm>
+                    <a:prstGeom prst="rect">
+                      <a:avLst/>
+                    </a:prstGeom>
+                  </pic:spPr>
+                </pic:pic>
+              </a:graphicData>
+            </a:graphic>
+          </wp:inline>
+        </w:drawing>
+      </w:r>
+    </w:p>
+    <w:p>
+      <w:pPr>
+        <w:rPr>
+          <w:lang w:val="en-IN"/>
+        </w:rPr>
+      </w:pPr>
+    </w:p>
+    <w:p>
+      <w:pPr>
+        <w:rPr>
+          <w:lang w:val="en-IN"/>
+        </w:rPr>
+      </w:pPr>
+    </w:p>
+    <w:p>
+      <w:pPr>
+        <w:rPr>
+          <w:lang w:val="en-IN"/>
+        </w:rPr>
+      </w:pPr>
+    </w:p>
+    <w:p>
+      <w:pPr>
+        <w:rPr>
+          <w:lang w:val="en-IN"/>
+        </w:rPr>
+      </w:pPr>
+    </w:p>
+    <w:p>
+      <w:pPr>
+        <w:rPr>
+          <w:lang w:val="en-IN"/>
+        </w:rPr>
+      </w:pPr>
+    </w:p>
+    <w:p>
+      <w:pPr>
+        <w:rPr>
+          <w:lang w:val="en-IN"/>
+        </w:rPr>
+      </w:pPr>
+    </w:p>
+    <w:p>
+      <w:pPr>
+        <w:rPr>
+          <w:lang w:val="en-IN"/>
+        </w:rPr>
+      </w:pPr>
+    </w:p>
+    <w:p>
+      <w:pPr>
+        <w:rPr>
+          <w:lang w:val="en-IN"/>
+        </w:rPr>
+      </w:pPr>
+    </w:p>
+    <w:p>
+      <w:pPr>
+        <w:rPr>
+          <w:lang w:val="en-IN"/>
+        </w:rPr>
+      </w:pPr>
+    </w:p>
+    <w:p>
+      <w:pPr>
+        <w:rPr>
+          <w:lang w:val="en-IN"/>
+        </w:rPr>
+      </w:pPr>
+    </w:p>
+    <w:p>
+      <w:pPr>
+        <w:rPr>
+          <w:lang w:val="en-IN"/>
+        </w:rPr>
+      </w:pPr>
+    </w:p>
+    <w:p>
+      <w:pPr>
+        <w:rPr>
+          <w:lang w:val="en-IN"/>
+        </w:rPr>
+      </w:pPr>
+    </w:p>
+    <w:p>
+      <w:pPr>
+        <w:rPr>
+          <w:lang w:val="en-IN"/>
+        </w:rPr>
+      </w:pPr>
+    </w:p>
+    <w:p>
+      <w:pPr>
+        <w:rPr>
+          <w:lang w:val="en-IN"/>
+        </w:rPr>
+      </w:pPr>
+    </w:p>
+    <w:p>
+      <w:pPr>
+        <w:rPr>
+          <w:lang w:val="en-IN"/>
+        </w:rPr>
+      </w:pPr>
+    </w:p>
+    <w:p>
+      <w:pPr>
+        <w:jc w:val="center"/>
+        <w:rPr>
+          <w:sz w:val="32"/>
+          <w:szCs w:val="32"/>
+          <w:u w:val="single"/>
+        </w:rPr>
+      </w:pPr>
+      <w:r>
+        <w:rPr>
+          <w:b/>
+          <w:bCs/>
+          <w:sz w:val="32"/>
+          <w:szCs w:val="32"/>
+          <w:u w:val="single"/>
+        </w:rPr>
+        <w:lastRenderedPageBreak/>
+        <w:t>Exercise 5: Implementing the Decorator Pattern</w:t>
+      </w:r>
+    </w:p>
+    <w:p>
+      <w:pPr>
+        <w:rPr>
+          <w:sz w:val="24"/>
+          <w:szCs w:val="24"/>
+          <w:u w:val="single"/>
+        </w:rPr>
+      </w:pPr>
+      <w:r>
+        <w:rPr>
+          <w:b/>
+          <w:bCs/>
+          <w:sz w:val="24"/>
+          <w:szCs w:val="24"/>
+          <w:u w:val="single"/>
+        </w:rPr>
+        <w:t>Scenario:</w:t>
+      </w:r>
+      <w:r>
+        <w:rPr>
+          <w:sz w:val="24"/>
+          <w:szCs w:val="24"/>
+          <w:u w:val="single"/>
+        </w:rPr>
+        <w:t xml:space="preserve"> </w:t>
+      </w:r>
+    </w:p>
+    <w:p>
+      <w:r>
+        <w:t>You are developing a notification system where notifications can be sent via multiple channels (e.g., Email, SMS). Use the Decorator Pattern to add functionalities dynamically.</w:t>
+      </w:r>
+    </w:p>
+    <w:p>
+      <w:pPr>
+        <w:rPr>
+          <w:lang w:val="en-IN"/>
+        </w:rPr>
+      </w:pPr>
+      <w:r>
+        <w:rPr>
+          <w:lang w:val="en-IN"/>
+        </w:rPr>
+        <w:t xml:space="preserve">Project: </w:t>
+      </w:r>
+      <w:proofErr w:type="spellStart"/>
+      <w:r>
+        <w:rPr>
+          <w:lang w:val="en-IN"/>
+        </w:rPr>
+        <w:t>DecoratorPatternExample</w:t>
+      </w:r>
+      <w:proofErr w:type="spellEnd"/>
+    </w:p>
+    <w:p>
+      <w:pPr>
+        <w:rPr>
+          <w:b/>
+          <w:bCs/>
+          <w:sz w:val="24"/>
+          <w:szCs w:val="24"/>
+          <w:u w:val="single"/>
+          <w:lang w:val="en-IN"/>
+        </w:rPr>
+      </w:pPr>
+      <w:r>
+        <w:rPr>
+          <w:b/>
+          <w:bCs/>
+          <w:sz w:val="24"/>
+          <w:szCs w:val="24"/>
+          <w:u w:val="single"/>
+          <w:lang w:val="en-IN"/>
+        </w:rPr>
+        <w:t>Notifier.java</w:t>
+      </w:r>
+    </w:p>
+    <w:p>
+      <w:pPr>
+        <w:rPr>
+          <w:lang w:val="en-IN"/>
+        </w:rPr>
+      </w:pPr>
+      <w:r>
+        <w:rPr>
+          <w:lang w:val="en-IN"/>
+        </w:rPr>
+        <w:t>EmailNotifier.java</w:t>
+      </w:r>
+    </w:p>
+    <w:p>
+      <w:pPr>
+        <w:rPr>
+          <w:lang w:val="en-IN"/>
+        </w:rPr>
+      </w:pPr>
+      <w:r>
+        <w:rPr>
+          <w:lang w:val="en-IN"/>
+        </w:rPr>
+        <w:t>public interface Notifier {</w:t>
+      </w:r>
+      <w:r>
+        <w:rPr>
+          <w:lang w:val="en-IN"/>
+        </w:rPr>
+        <w:br/>
+        <w:t xml:space="preserve">    void </w:t>
+      </w:r>
+      <w:proofErr w:type="gramStart"/>
+      <w:r>
+        <w:rPr>
+          <w:lang w:val="en-IN"/>
+        </w:rPr>
+        <w:t>send(</w:t>
+      </w:r>
+      <w:proofErr w:type="gramEnd"/>
+      <w:r>
+        <w:rPr>
+          <w:lang w:val="en-IN"/>
+        </w:rPr>
+        <w:t>String message);</w:t>
+      </w:r>
+      <w:r>
+        <w:rPr>
+          <w:lang w:val="en-IN"/>
+        </w:rPr>
+        <w:br/>
+        <w:t>}</w:t>
+      </w:r>
+    </w:p>
+    <w:p>
+      <w:pPr>
+        <w:rPr>
+          <w:lang w:val="en-IN"/>
+        </w:rPr>
+      </w:pPr>
+    </w:p>
+    <w:p>
+      <w:pPr>
+        <w:rPr>
+          <w:lang w:val="en-IN"/>
+        </w:rPr>
+      </w:pPr>
+      <w:r>
+        <w:rPr>
+          <w:lang w:val="en-IN"/>
+        </w:rPr>
+        <w:t xml:space="preserve">public class </w:t>
+      </w:r>
+      <w:proofErr w:type="spellStart"/>
+      <w:r>
+        <w:rPr>
+          <w:lang w:val="en-IN"/>
+        </w:rPr>
+        <w:t>EmailNotifier</w:t>
+      </w:r>
+      <w:proofErr w:type="spellEnd"/>
+      <w:r>
+        <w:rPr>
+          <w:lang w:val="en-IN"/>
+        </w:rPr>
+        <w:t xml:space="preserve"> implements Notifier {</w:t>
+      </w:r>
+      <w:r>
+        <w:rPr>
+          <w:lang w:val="en-IN"/>
+        </w:rPr>
+        <w:br/>
+        <w:t xml:space="preserve">    @Override</w:t>
+      </w:r>
+      <w:r>
+        <w:rPr>
+          <w:lang w:val="en-IN"/>
+        </w:rPr>
+        <w:br/>
+        <w:t xml:space="preserve">    public void </w:t>
+      </w:r>
+      <w:proofErr w:type="gramStart"/>
+      <w:r>
+        <w:rPr>
+          <w:lang w:val="en-IN"/>
+        </w:rPr>
+        <w:t>send(</w:t>
+      </w:r>
+      <w:proofErr w:type="gramEnd"/>
+      <w:r>
+        <w:rPr>
+          <w:lang w:val="en-IN"/>
+        </w:rPr>
+        <w:t>String message) {</w:t>
+      </w:r>
+      <w:r>
+        <w:rPr>
+          <w:lang w:val="en-IN"/>
+        </w:rPr>
+        <w:br/>
+        <w:t xml:space="preserve">        </w:t>
+      </w:r>
+      <w:proofErr w:type="spellStart"/>
+      <w:r>
+        <w:rPr>
+          <w:lang w:val="en-IN"/>
+        </w:rPr>
+        <w:t>System.</w:t>
+      </w:r>
+      <w:r>
+        <w:rPr>
+          <w:i/>
+          <w:iCs/>
+          <w:lang w:val="en-IN"/>
+        </w:rPr>
+        <w:t>out</w:t>
+      </w:r>
+      <w:r>
+        <w:rPr>
+          <w:lang w:val="en-IN"/>
+        </w:rPr>
+        <w:t>.println</w:t>
+      </w:r>
+      <w:proofErr w:type="spellEnd"/>
+      <w:r>
+        <w:rPr>
+          <w:lang w:val="en-IN"/>
+        </w:rPr>
+        <w:t>("Sending Email: " + message);</w:t>
+      </w:r>
+      <w:r>
+        <w:rPr>
+          <w:lang w:val="en-IN"/>
+        </w:rPr>
+        <w:br/>
+        <w:t xml:space="preserve">  </w:t>
+      </w:r>
+      <w:proofErr w:type="gramStart"/>
+      <w:r>
+        <w:rPr>
+          <w:lang w:val="en-IN"/>
+        </w:rPr>
+        <w:t xml:space="preserve">  }</w:t>
+      </w:r>
+      <w:proofErr w:type="gramEnd"/>
+      <w:r>
+        <w:rPr>
+          <w:lang w:val="en-IN"/>
+        </w:rPr>
+        <w:br/>
+        <w:t>}</w:t>
+      </w:r>
+    </w:p>
+    <w:p>
+      <w:pPr>
+        <w:rPr>
+          <w:lang w:val="en-IN"/>
+        </w:rPr>
+      </w:pPr>
+    </w:p>
+    <w:p>
+      <w:pPr>
+        <w:rPr>
+          <w:b/>
+          <w:bCs/>
+          <w:sz w:val="24"/>
+          <w:szCs w:val="24"/>
+          <w:u w:val="single"/>
+          <w:lang w:val="en-IN"/>
+        </w:rPr>
+      </w:pPr>
+      <w:r>
+        <w:rPr>
+          <w:b/>
+          <w:bCs/>
+          <w:sz w:val="24"/>
+          <w:szCs w:val="24"/>
+          <w:u w:val="single"/>
+          <w:lang w:val="en-IN"/>
+        </w:rPr>
+        <w:t>Notifierdecorator.java</w:t>
+      </w:r>
+    </w:p>
+    <w:p>
+      <w:pPr>
+        <w:rPr>
+          <w:lang w:val="en-IN"/>
+        </w:rPr>
+      </w:pPr>
+      <w:r>
+        <w:rPr>
+          <w:lang w:val="en-IN"/>
+        </w:rPr>
+        <w:t xml:space="preserve">public abstract class </w:t>
+      </w:r>
+      <w:proofErr w:type="spellStart"/>
+      <w:r>
+        <w:rPr>
+          <w:lang w:val="en-IN"/>
+        </w:rPr>
+        <w:t>NotifierDecorator</w:t>
+      </w:r>
+      <w:proofErr w:type="spellEnd"/>
+      <w:r>
+        <w:rPr>
+          <w:lang w:val="en-IN"/>
+        </w:rPr>
+        <w:t xml:space="preserve"> implements Notifier {</w:t>
+      </w:r>
+      <w:r>
+        <w:rPr>
+          <w:lang w:val="en-IN"/>
+        </w:rPr>
+        <w:br/>
+        <w:t xml:space="preserve">    protected Notifier </w:t>
+      </w:r>
+      <w:proofErr w:type="spellStart"/>
+      <w:r>
+        <w:rPr>
+          <w:lang w:val="en-IN"/>
+        </w:rPr>
+        <w:t>notifier</w:t>
+      </w:r>
+      <w:proofErr w:type="spellEnd"/>
+      <w:r>
+        <w:rPr>
+          <w:lang w:val="en-IN"/>
+        </w:rPr>
+        <w:t>;</w:t>
+      </w:r>
+      <w:r>
+        <w:rPr>
+          <w:lang w:val="en-IN"/>
+        </w:rPr>
+        <w:br/>
+      </w:r>
+      <w:r>
+        <w:rPr>
+          <w:lang w:val="en-IN"/>
+        </w:rPr>
+        <w:br/>
+        <w:t xml:space="preserve">    public </w:t>
+      </w:r>
+      <w:proofErr w:type="spellStart"/>
+      <w:proofErr w:type="gramStart"/>
+      <w:r>
+        <w:rPr>
+          <w:lang w:val="en-IN"/>
+        </w:rPr>
+        <w:t>NotifierDecorator</w:t>
+      </w:r>
+      <w:proofErr w:type="spellEnd"/>
+      <w:r>
+        <w:rPr>
+          <w:lang w:val="en-IN"/>
+        </w:rPr>
+        <w:t>(</w:t>
+      </w:r>
+      <w:proofErr w:type="gramEnd"/>
+      <w:r>
+        <w:rPr>
+          <w:lang w:val="en-IN"/>
+        </w:rPr>
+        <w:t>Notifier notifier) {</w:t>
+      </w:r>
+      <w:r>
+        <w:rPr>
+          <w:lang w:val="en-IN"/>
+        </w:rPr>
+        <w:br/>
+        <w:t xml:space="preserve">        </w:t>
+      </w:r>
+      <w:proofErr w:type="spellStart"/>
+      <w:proofErr w:type="gramStart"/>
+      <w:r>
+        <w:rPr>
+          <w:lang w:val="en-IN"/>
+        </w:rPr>
+        <w:t>this.notifier</w:t>
+      </w:r>
+      <w:proofErr w:type="spellEnd"/>
+      <w:proofErr w:type="gramEnd"/>
+      <w:r>
+        <w:rPr>
+          <w:lang w:val="en-IN"/>
+        </w:rPr>
+        <w:t xml:space="preserve"> = notifier;</w:t>
+      </w:r>
+      <w:r>
+        <w:rPr>
+          <w:lang w:val="en-IN"/>
+        </w:rPr>
+        <w:br/>
+        <w:t xml:space="preserve">  </w:t>
+      </w:r>
+      <w:proofErr w:type="gramStart"/>
+      <w:r>
+        <w:rPr>
+          <w:lang w:val="en-IN"/>
+        </w:rPr>
+        <w:t xml:space="preserve">  }</w:t>
+      </w:r>
+      <w:proofErr w:type="gramEnd"/>
+      <w:r>
+        <w:rPr>
+          <w:lang w:val="en-IN"/>
+        </w:rPr>
+        <w:br/>
+      </w:r>
+      <w:r>
+        <w:rPr>
+          <w:lang w:val="en-IN"/>
+        </w:rPr>
+        <w:br/>
+        <w:t xml:space="preserve">    @Override</w:t>
+      </w:r>
+      <w:r>
+        <w:rPr>
+          <w:lang w:val="en-IN"/>
+        </w:rPr>
+        <w:br/>
+        <w:t xml:space="preserve">    public void </w:t>
+      </w:r>
+      <w:proofErr w:type="gramStart"/>
+      <w:r>
+        <w:rPr>
+          <w:lang w:val="en-IN"/>
+        </w:rPr>
+        <w:t>send(</w:t>
+      </w:r>
+      <w:proofErr w:type="gramEnd"/>
+      <w:r>
+        <w:rPr>
+          <w:lang w:val="en-IN"/>
+        </w:rPr>
+        <w:t>String message) {</w:t>
+      </w:r>
+      <w:r>
+        <w:rPr>
+          <w:lang w:val="en-IN"/>
+        </w:rPr>
+        <w:br/>
+        <w:t xml:space="preserve">        </w:t>
+      </w:r>
+      <w:proofErr w:type="spellStart"/>
+      <w:proofErr w:type="gramStart"/>
+      <w:r>
+        <w:rPr>
+          <w:lang w:val="en-IN"/>
+        </w:rPr>
+        <w:t>notifier.send</w:t>
+      </w:r>
+      <w:proofErr w:type="spellEnd"/>
+      <w:proofErr w:type="gramEnd"/>
+      <w:r>
+        <w:rPr>
+          <w:lang w:val="en-IN"/>
+        </w:rPr>
+        <w:t>(message);</w:t>
+      </w:r>
+      <w:r>
+        <w:rPr>
+          <w:lang w:val="en-IN"/>
+        </w:rPr>
+        <w:br/>
+        <w:t xml:space="preserve">  </w:t>
+      </w:r>
+      <w:proofErr w:type="gramStart"/>
+      <w:r>
+        <w:rPr>
+          <w:lang w:val="en-IN"/>
+        </w:rPr>
+        <w:t xml:space="preserve">  }</w:t>
+      </w:r>
+      <w:proofErr w:type="gramEnd"/>
+      <w:r>
+        <w:rPr>
+          <w:lang w:val="en-IN"/>
+        </w:rPr>
+        <w:br/>
+        <w:t>}</w:t>
+      </w:r>
+    </w:p>
+    <w:p>
+      <w:pPr>
+        <w:rPr>
+          <w:lang w:val="en-IN"/>
+        </w:rPr>
+      </w:pPr>
+    </w:p>
+    <w:p>
+      <w:pPr>
+        <w:rPr>
+          <w:b/>
+          <w:bCs/>
+          <w:sz w:val="24"/>
+          <w:szCs w:val="24"/>
+          <w:u w:val="single"/>
+          <w:lang w:val="en-IN"/>
+        </w:rPr>
+      </w:pPr>
+      <w:r>
+        <w:rPr>
+          <w:b/>
+          <w:bCs/>
+          <w:sz w:val="24"/>
+          <w:szCs w:val="24"/>
+          <w:u w:val="single"/>
+          <w:lang w:val="en-IN"/>
+        </w:rPr>
+        <w:t>SMSNotifierDecorator.java</w:t>
+      </w:r>
+    </w:p>
+    <w:p>
+      <w:pPr>
+        <w:rPr>
+          <w:lang w:val="en-IN"/>
+        </w:rPr>
+      </w:pPr>
+      <w:r>
+        <w:rPr>
+          <w:lang w:val="en-IN"/>
+        </w:rPr>
+        <w:t xml:space="preserve">public class </w:t>
+      </w:r>
+      <w:proofErr w:type="spellStart"/>
+      <w:r>
+        <w:rPr>
+          <w:lang w:val="en-IN"/>
+        </w:rPr>
+        <w:t>SMSNotifierDecorator</w:t>
+      </w:r>
+      <w:proofErr w:type="spellEnd"/>
+      <w:r>
+        <w:rPr>
+          <w:lang w:val="en-IN"/>
+        </w:rPr>
+        <w:t xml:space="preserve"> extends </w:t>
+      </w:r>
+      <w:proofErr w:type="spellStart"/>
+      <w:r>
+        <w:rPr>
+          <w:lang w:val="en-IN"/>
+        </w:rPr>
+        <w:t>NotifierDecorator</w:t>
+      </w:r>
+      <w:proofErr w:type="spellEnd"/>
+      <w:r>
+        <w:rPr>
+          <w:lang w:val="en-IN"/>
+        </w:rPr>
+        <w:t xml:space="preserve"> {</w:t>
+      </w:r>
+      <w:r>
+        <w:rPr>
+          <w:lang w:val="en-IN"/>
+        </w:rPr>
+        <w:br/>
+        <w:t xml:space="preserve">    public </w:t>
+      </w:r>
+      <w:proofErr w:type="spellStart"/>
+      <w:proofErr w:type="gramStart"/>
+      <w:r>
+        <w:rPr>
+          <w:lang w:val="en-IN"/>
+        </w:rPr>
+        <w:t>SMSNotifierDecorator</w:t>
+      </w:r>
+      <w:proofErr w:type="spellEnd"/>
+      <w:r>
+        <w:rPr>
+          <w:lang w:val="en-IN"/>
+        </w:rPr>
+        <w:t>(</w:t>
+      </w:r>
+      <w:proofErr w:type="gramEnd"/>
+      <w:r>
+        <w:rPr>
+          <w:lang w:val="en-IN"/>
+        </w:rPr>
+        <w:t>Notifier notifier) {</w:t>
+      </w:r>
+      <w:r>
+        <w:rPr>
+          <w:lang w:val="en-IN"/>
+        </w:rPr>
+        <w:br/>
+        <w:t xml:space="preserve">        super(notifier);</w:t>
+      </w:r>
+      <w:r>
+        <w:rPr>
+          <w:lang w:val="en-IN"/>
+        </w:rPr>
+        <w:br/>
+        <w:t xml:space="preserve">  </w:t>
+      </w:r>
+      <w:proofErr w:type="gramStart"/>
+      <w:r>
+        <w:rPr>
+          <w:lang w:val="en-IN"/>
+        </w:rPr>
+        <w:t xml:space="preserve">  }</w:t>
+      </w:r>
+      <w:proofErr w:type="gramEnd"/>
+      <w:r>
+        <w:rPr>
+          <w:lang w:val="en-IN"/>
+        </w:rPr>
+        <w:br/>
+      </w:r>
+      <w:r>
+        <w:rPr>
+          <w:lang w:val="en-IN"/>
+        </w:rPr>
+        <w:br/>
+        <w:t xml:space="preserve">    @Override</w:t>
+      </w:r>
+      <w:r>
+        <w:rPr>
+          <w:lang w:val="en-IN"/>
+        </w:rPr>
+        <w:br/>
+      </w:r>
+      <w:r>
+        <w:rPr>
+          <w:lang w:val="en-IN"/>
+        </w:rPr>
+        <w:lastRenderedPageBreak/>
+        <w:t xml:space="preserve">    public void </w:t>
+      </w:r>
+      <w:proofErr w:type="gramStart"/>
+      <w:r>
+        <w:rPr>
+          <w:lang w:val="en-IN"/>
+        </w:rPr>
+        <w:t>send(</w:t>
+      </w:r>
+      <w:proofErr w:type="gramEnd"/>
+      <w:r>
+        <w:rPr>
+          <w:lang w:val="en-IN"/>
+        </w:rPr>
+        <w:t>String message) {</w:t>
+      </w:r>
+      <w:r>
+        <w:rPr>
+          <w:lang w:val="en-IN"/>
+        </w:rPr>
+        <w:br/>
+        <w:t xml:space="preserve">        </w:t>
+      </w:r>
+      <w:proofErr w:type="spellStart"/>
+      <w:proofErr w:type="gramStart"/>
+      <w:r>
+        <w:rPr>
+          <w:lang w:val="en-IN"/>
+        </w:rPr>
+        <w:t>super.send</w:t>
+      </w:r>
+      <w:proofErr w:type="spellEnd"/>
+      <w:proofErr w:type="gramEnd"/>
+      <w:r>
+        <w:rPr>
+          <w:lang w:val="en-IN"/>
+        </w:rPr>
+        <w:t>(message);</w:t>
+      </w:r>
+      <w:r>
+        <w:rPr>
+          <w:lang w:val="en-IN"/>
+        </w:rPr>
+        <w:br/>
+        <w:t xml:space="preserve">        </w:t>
+      </w:r>
+      <w:proofErr w:type="spellStart"/>
+      <w:r>
+        <w:rPr>
+          <w:lang w:val="en-IN"/>
+        </w:rPr>
+        <w:t>sendSMS</w:t>
+      </w:r>
+      <w:proofErr w:type="spellEnd"/>
+      <w:r>
+        <w:rPr>
+          <w:lang w:val="en-IN"/>
+        </w:rPr>
+        <w:t>(message);</w:t>
+      </w:r>
+      <w:r>
+        <w:rPr>
+          <w:lang w:val="en-IN"/>
+        </w:rPr>
+        <w:br/>
+        <w:t xml:space="preserve">  </w:t>
+      </w:r>
+      <w:proofErr w:type="gramStart"/>
+      <w:r>
+        <w:rPr>
+          <w:lang w:val="en-IN"/>
+        </w:rPr>
+        <w:t xml:space="preserve">  }</w:t>
+      </w:r>
+      <w:proofErr w:type="gramEnd"/>
+      <w:r>
+        <w:rPr>
+          <w:lang w:val="en-IN"/>
+        </w:rPr>
+        <w:br/>
+      </w:r>
+      <w:r>
+        <w:rPr>
+          <w:lang w:val="en-IN"/>
+        </w:rPr>
+        <w:br/>
+        <w:t xml:space="preserve">    private void </w:t>
+      </w:r>
+      <w:proofErr w:type="spellStart"/>
+      <w:proofErr w:type="gramStart"/>
+      <w:r>
+        <w:rPr>
+          <w:lang w:val="en-IN"/>
+        </w:rPr>
+        <w:t>sendSMS</w:t>
+      </w:r>
+      <w:proofErr w:type="spellEnd"/>
+      <w:r>
+        <w:rPr>
+          <w:lang w:val="en-IN"/>
+        </w:rPr>
+        <w:t>(</w:t>
+      </w:r>
+      <w:proofErr w:type="gramEnd"/>
+      <w:r>
+        <w:rPr>
+          <w:lang w:val="en-IN"/>
+        </w:rPr>
+        <w:t>String message) {</w:t>
+      </w:r>
+      <w:r>
+        <w:rPr>
+          <w:lang w:val="en-IN"/>
+        </w:rPr>
+        <w:br/>
+        <w:t xml:space="preserve">        </w:t>
+      </w:r>
+      <w:proofErr w:type="spellStart"/>
+      <w:r>
+        <w:rPr>
+          <w:lang w:val="en-IN"/>
+        </w:rPr>
+        <w:t>System.</w:t>
+      </w:r>
+      <w:r>
+        <w:rPr>
+          <w:i/>
+          <w:iCs/>
+          <w:lang w:val="en-IN"/>
+        </w:rPr>
+        <w:t>out</w:t>
+      </w:r>
+      <w:r>
+        <w:rPr>
+          <w:lang w:val="en-IN"/>
+        </w:rPr>
+        <w:t>.println</w:t>
+      </w:r>
+      <w:proofErr w:type="spellEnd"/>
+      <w:r>
+        <w:rPr>
+          <w:lang w:val="en-IN"/>
+        </w:rPr>
+        <w:t>("Sending SMS: " + message);</w:t>
+      </w:r>
+      <w:r>
+        <w:rPr>
+          <w:lang w:val="en-IN"/>
+        </w:rPr>
+        <w:br/>
+        <w:t xml:space="preserve">  </w:t>
+      </w:r>
+      <w:proofErr w:type="gramStart"/>
+      <w:r>
+        <w:rPr>
+          <w:lang w:val="en-IN"/>
+        </w:rPr>
+        <w:t xml:space="preserve">  }</w:t>
+      </w:r>
+      <w:proofErr w:type="gramEnd"/>
+      <w:r>
+        <w:rPr>
+          <w:lang w:val="en-IN"/>
+        </w:rPr>
+        <w:br/>
+        <w:t>}</w:t>
+      </w:r>
+    </w:p>
+    <w:p>
+      <w:pPr>
+        <w:rPr>
+          <w:lang w:val="en-IN"/>
+        </w:rPr>
+      </w:pPr>
+    </w:p>
+    <w:p>
+      <w:pPr>
+        <w:rPr>
+          <w:b/>
+          <w:bCs/>
+          <w:sz w:val="24"/>
+          <w:szCs w:val="24"/>
+          <w:u w:val="single"/>
+          <w:lang w:val="en-IN"/>
+        </w:rPr>
+      </w:pPr>
+      <w:r>
+        <w:rPr>
+          <w:b/>
+          <w:bCs/>
+          <w:sz w:val="24"/>
+          <w:szCs w:val="24"/>
+          <w:u w:val="single"/>
+          <w:lang w:val="en-IN"/>
+        </w:rPr>
+        <w:t>SlackNotifierDecorator.java</w:t>
+      </w:r>
+    </w:p>
+    <w:p>
+      <w:pPr>
+        <w:rPr>
+          <w:lang w:val="en-IN"/>
+        </w:rPr>
+      </w:pPr>
+      <w:r>
+        <w:rPr>
+          <w:lang w:val="en-IN"/>
+        </w:rPr>
+        <w:t xml:space="preserve">public class </w:t>
+      </w:r>
+      <w:proofErr w:type="spellStart"/>
+      <w:r>
+        <w:rPr>
+          <w:lang w:val="en-IN"/>
+        </w:rPr>
+        <w:t>SlackNotifierDecorator</w:t>
+      </w:r>
+      <w:proofErr w:type="spellEnd"/>
+      <w:r>
+        <w:rPr>
+          <w:lang w:val="en-IN"/>
+        </w:rPr>
+        <w:t xml:space="preserve"> extends </w:t>
+      </w:r>
+      <w:proofErr w:type="spellStart"/>
+      <w:r>
+        <w:rPr>
+          <w:lang w:val="en-IN"/>
+        </w:rPr>
+        <w:t>NotifierDecorator</w:t>
+      </w:r>
+      <w:proofErr w:type="spellEnd"/>
+      <w:r>
+        <w:rPr>
+          <w:lang w:val="en-IN"/>
+        </w:rPr>
+        <w:t xml:space="preserve"> {</w:t>
+      </w:r>
+      <w:r>
+        <w:rPr>
+          <w:lang w:val="en-IN"/>
+        </w:rPr>
+        <w:br/>
+        <w:t xml:space="preserve">    public </w:t>
+      </w:r>
+      <w:proofErr w:type="spellStart"/>
+      <w:proofErr w:type="gramStart"/>
+      <w:r>
+        <w:rPr>
+          <w:lang w:val="en-IN"/>
+        </w:rPr>
+        <w:t>SlackNotifierDecorator</w:t>
+      </w:r>
+      <w:proofErr w:type="spellEnd"/>
+      <w:r>
+        <w:rPr>
+          <w:lang w:val="en-IN"/>
+        </w:rPr>
+        <w:t>(</w:t>
+      </w:r>
+      <w:proofErr w:type="gramEnd"/>
+      <w:r>
+        <w:rPr>
+          <w:lang w:val="en-IN"/>
+        </w:rPr>
+        <w:t>Notifier notifier) {</w:t>
+      </w:r>
+      <w:r>
+        <w:rPr>
+          <w:lang w:val="en-IN"/>
+        </w:rPr>
+        <w:br/>
+        <w:t xml:space="preserve">        super(notifier);</w:t>
+      </w:r>
+      <w:r>
+        <w:rPr>
+          <w:lang w:val="en-IN"/>
+        </w:rPr>
+        <w:br/>
+        <w:t xml:space="preserve">  </w:t>
+      </w:r>
+      <w:proofErr w:type="gramStart"/>
+      <w:r>
+        <w:rPr>
+          <w:lang w:val="en-IN"/>
+        </w:rPr>
+        <w:t xml:space="preserve">  }</w:t>
+      </w:r>
+      <w:proofErr w:type="gramEnd"/>
+      <w:r>
+        <w:rPr>
+          <w:lang w:val="en-IN"/>
+        </w:rPr>
+        <w:br/>
+      </w:r>
+      <w:r>
+        <w:rPr>
+          <w:lang w:val="en-IN"/>
+        </w:rPr>
+        <w:br/>
+        <w:t xml:space="preserve">    @Override</w:t>
+      </w:r>
+      <w:r>
+        <w:rPr>
+          <w:lang w:val="en-IN"/>
+        </w:rPr>
+        <w:br/>
+        <w:t xml:space="preserve">    public void </w:t>
+      </w:r>
+      <w:proofErr w:type="gramStart"/>
+      <w:r>
+        <w:rPr>
+          <w:lang w:val="en-IN"/>
+        </w:rPr>
+        <w:t>send(</w:t>
+      </w:r>
+      <w:proofErr w:type="gramEnd"/>
+      <w:r>
+        <w:rPr>
+          <w:lang w:val="en-IN"/>
+        </w:rPr>
+        <w:t>String message) {</w:t>
+      </w:r>
+      <w:r>
+        <w:rPr>
+          <w:lang w:val="en-IN"/>
+        </w:rPr>
+        <w:br/>
+        <w:t xml:space="preserve">        </w:t>
+      </w:r>
+      <w:proofErr w:type="spellStart"/>
+      <w:proofErr w:type="gramStart"/>
+      <w:r>
+        <w:rPr>
+          <w:lang w:val="en-IN"/>
+        </w:rPr>
+        <w:t>super.send</w:t>
+      </w:r>
+      <w:proofErr w:type="spellEnd"/>
+      <w:proofErr w:type="gramEnd"/>
+      <w:r>
+        <w:rPr>
+          <w:lang w:val="en-IN"/>
+        </w:rPr>
+        <w:t>(message);</w:t>
+      </w:r>
+      <w:r>
+        <w:rPr>
+          <w:lang w:val="en-IN"/>
+        </w:rPr>
+        <w:br/>
+        <w:t xml:space="preserve">        </w:t>
+      </w:r>
+      <w:proofErr w:type="spellStart"/>
+      <w:r>
+        <w:rPr>
+          <w:lang w:val="en-IN"/>
+        </w:rPr>
+        <w:t>sendSlackMessage</w:t>
+      </w:r>
+      <w:proofErr w:type="spellEnd"/>
+      <w:r>
+        <w:rPr>
+          <w:lang w:val="en-IN"/>
+        </w:rPr>
+        <w:t>(message);</w:t>
+      </w:r>
+      <w:r>
+        <w:rPr>
+          <w:lang w:val="en-IN"/>
+        </w:rPr>
+        <w:br/>
+        <w:t xml:space="preserve">  </w:t>
+      </w:r>
+      <w:proofErr w:type="gramStart"/>
+      <w:r>
+        <w:rPr>
+          <w:lang w:val="en-IN"/>
+        </w:rPr>
+        <w:t xml:space="preserve">  }</w:t>
+      </w:r>
+      <w:proofErr w:type="gramEnd"/>
+      <w:r>
+        <w:rPr>
+          <w:lang w:val="en-IN"/>
+        </w:rPr>
+        <w:br/>
+      </w:r>
+      <w:r>
+        <w:rPr>
+          <w:lang w:val="en-IN"/>
+        </w:rPr>
+        <w:br/>
+        <w:t xml:space="preserve">    private void </w:t>
+      </w:r>
+      <w:proofErr w:type="spellStart"/>
+      <w:proofErr w:type="gramStart"/>
+      <w:r>
+        <w:rPr>
+          <w:lang w:val="en-IN"/>
+        </w:rPr>
+        <w:t>sendSlackMessage</w:t>
+      </w:r>
+      <w:proofErr w:type="spellEnd"/>
+      <w:r>
+        <w:rPr>
+          <w:lang w:val="en-IN"/>
+        </w:rPr>
+        <w:t>(</w:t>
+      </w:r>
+      <w:proofErr w:type="gramEnd"/>
+      <w:r>
+        <w:rPr>
+          <w:lang w:val="en-IN"/>
+        </w:rPr>
+        <w:t>String message) {</w:t>
+      </w:r>
+      <w:r>
+        <w:rPr>
+          <w:lang w:val="en-IN"/>
+        </w:rPr>
+        <w:br/>
+        <w:t xml:space="preserve">        </w:t>
+      </w:r>
+      <w:proofErr w:type="spellStart"/>
+      <w:r>
+        <w:rPr>
+          <w:lang w:val="en-IN"/>
+        </w:rPr>
+        <w:t>System.</w:t>
+      </w:r>
+      <w:r>
+        <w:rPr>
+          <w:i/>
+          <w:iCs/>
+          <w:lang w:val="en-IN"/>
+        </w:rPr>
+        <w:t>out</w:t>
+      </w:r>
+      <w:r>
+        <w:rPr>
+          <w:lang w:val="en-IN"/>
+        </w:rPr>
+        <w:t>.println</w:t>
+      </w:r>
+      <w:proofErr w:type="spellEnd"/>
+      <w:r>
+        <w:rPr>
+          <w:lang w:val="en-IN"/>
+        </w:rPr>
+        <w:t>("Sending Slack Message: " + message);</w:t>
+      </w:r>
+      <w:r>
+        <w:rPr>
+          <w:lang w:val="en-IN"/>
+        </w:rPr>
+        <w:br/>
+        <w:t xml:space="preserve">  </w:t>
+      </w:r>
+      <w:proofErr w:type="gramStart"/>
+      <w:r>
+        <w:rPr>
+          <w:lang w:val="en-IN"/>
+        </w:rPr>
+        <w:t xml:space="preserve">  }</w:t>
+      </w:r>
+      <w:proofErr w:type="gramEnd"/>
+      <w:r>
+        <w:rPr>
+          <w:lang w:val="en-IN"/>
+        </w:rPr>
+        <w:br/>
+        <w:t>}</w:t>
+      </w:r>
+    </w:p>
+    <w:p>
+      <w:pPr>
+        <w:rPr>
+          <w:lang w:val="en-IN"/>
+        </w:rPr>
+      </w:pPr>
+    </w:p>
+    <w:p>
+      <w:pPr>
+        <w:rPr>
+          <w:b/>
+          <w:bCs/>
+          <w:sz w:val="24"/>
+          <w:szCs w:val="24"/>
+          <w:u w:val="single"/>
+          <w:lang w:val="en-IN"/>
+        </w:rPr>
+      </w:pPr>
+      <w:r>
+        <w:rPr>
+          <w:b/>
+          <w:bCs/>
+          <w:sz w:val="24"/>
+          <w:szCs w:val="24"/>
+          <w:u w:val="single"/>
+          <w:lang w:val="en-IN"/>
+        </w:rPr>
+        <w:t>TestDecoratorPattern.java</w:t>
+      </w:r>
+    </w:p>
+    <w:p>
+      <w:pPr>
+        <w:rPr>
+          <w:lang w:val="en-IN"/>
+        </w:rPr>
+      </w:pPr>
+      <w:r>
+        <w:rPr>
+          <w:lang w:val="en-IN"/>
+        </w:rPr>
+        <w:t xml:space="preserve">public class </w:t>
+      </w:r>
+      <w:proofErr w:type="spellStart"/>
+      <w:r>
+        <w:rPr>
+          <w:lang w:val="en-IN"/>
+        </w:rPr>
+        <w:t>TestDecoratorPattern</w:t>
+      </w:r>
+      <w:proofErr w:type="spellEnd"/>
+      <w:r>
+        <w:rPr>
+          <w:lang w:val="en-IN"/>
+        </w:rPr>
+        <w:t xml:space="preserve"> {</w:t>
+      </w:r>
+      <w:r>
+        <w:rPr>
+          <w:lang w:val="en-IN"/>
+        </w:rPr>
+        <w:br/>
+        <w:t xml:space="preserve">    public static void </w:t>
+      </w:r>
+      <w:proofErr w:type="gramStart"/>
+      <w:r>
+        <w:rPr>
+          <w:lang w:val="en-IN"/>
+        </w:rPr>
+        <w:t>main(String[</w:t>
+      </w:r>
+      <w:proofErr w:type="gramEnd"/>
+      <w:r>
+        <w:rPr>
+          <w:lang w:val="en-IN"/>
+        </w:rPr>
+        <w:t xml:space="preserve">] </w:t>
+      </w:r>
+      <w:proofErr w:type="spellStart"/>
+      <w:r>
+        <w:rPr>
+          <w:lang w:val="en-IN"/>
+        </w:rPr>
+        <w:t>args</w:t>
+      </w:r>
+      <w:proofErr w:type="spellEnd"/>
+      <w:r>
+        <w:rPr>
+          <w:lang w:val="en-IN"/>
+        </w:rPr>
+        <w:t>) {</w:t>
+      </w:r>
+      <w:r>
+        <w:rPr>
+          <w:lang w:val="en-IN"/>
+        </w:rPr>
+        <w:br/>
+        <w:t xml:space="preserve">        Notifier </w:t>
+      </w:r>
+      <w:proofErr w:type="spellStart"/>
+      <w:r>
+        <w:rPr>
+          <w:lang w:val="en-IN"/>
+        </w:rPr>
+        <w:t>notifier</w:t>
+      </w:r>
+      <w:proofErr w:type="spellEnd"/>
+      <w:r>
+        <w:rPr>
+          <w:lang w:val="en-IN"/>
+        </w:rPr>
+        <w:t xml:space="preserve"> = new </w:t>
+      </w:r>
+      <w:proofErr w:type="spellStart"/>
+      <w:proofErr w:type="gramStart"/>
+      <w:r>
+        <w:rPr>
+          <w:lang w:val="en-IN"/>
+        </w:rPr>
+        <w:t>EmailNotifier</w:t>
+      </w:r>
+      <w:proofErr w:type="spellEnd"/>
+      <w:r>
+        <w:rPr>
+          <w:lang w:val="en-IN"/>
+        </w:rPr>
+        <w:t>(</w:t>
+      </w:r>
+      <w:proofErr w:type="gramEnd"/>
+      <w:r>
+        <w:rPr>
+          <w:lang w:val="en-IN"/>
+        </w:rPr>
+        <w:t>);</w:t>
+      </w:r>
+      <w:r>
+        <w:rPr>
+          <w:lang w:val="en-IN"/>
+        </w:rPr>
+        <w:br/>
+      </w:r>
+      <w:r>
+        <w:rPr>
+          <w:lang w:val="en-IN"/>
+        </w:rPr>
+        <w:br/>
+        <w:t xml:space="preserve">        notifier = new </w:t>
+      </w:r>
+      <w:proofErr w:type="spellStart"/>
+      <w:r>
+        <w:rPr>
+          <w:lang w:val="en-IN"/>
+        </w:rPr>
+        <w:t>SMSNotifierDecorator</w:t>
+      </w:r>
+      <w:proofErr w:type="spellEnd"/>
+      <w:r>
+        <w:rPr>
+          <w:lang w:val="en-IN"/>
+        </w:rPr>
+        <w:t>(notifier);</w:t>
+      </w:r>
+      <w:r>
+        <w:rPr>
+          <w:lang w:val="en-IN"/>
+        </w:rPr>
+        <w:br/>
+      </w:r>
+      <w:r>
+        <w:rPr>
+          <w:lang w:val="en-IN"/>
+        </w:rPr>
+        <w:br/>
+        <w:t xml:space="preserve">        notifier = new </w:t>
+      </w:r>
+      <w:proofErr w:type="spellStart"/>
+      <w:r>
+        <w:rPr>
+          <w:lang w:val="en-IN"/>
+        </w:rPr>
+        <w:t>SlackNotifierDecorator</w:t>
+      </w:r>
+      <w:proofErr w:type="spellEnd"/>
+      <w:r>
+        <w:rPr>
+          <w:lang w:val="en-IN"/>
+        </w:rPr>
+        <w:t>(notifier);</w:t>
+      </w:r>
+      <w:r>
+        <w:rPr>
+          <w:lang w:val="en-IN"/>
+        </w:rPr>
+        <w:br/>
+      </w:r>
+      <w:r>
+        <w:rPr>
+          <w:lang w:val="en-IN"/>
+        </w:rPr>
+        <w:br/>
+        <w:t xml:space="preserve">        </w:t>
+      </w:r>
+      <w:proofErr w:type="spellStart"/>
+      <w:proofErr w:type="gramStart"/>
+      <w:r>
+        <w:rPr>
+          <w:lang w:val="en-IN"/>
+        </w:rPr>
+        <w:t>notifier.send</w:t>
+      </w:r>
+      <w:proofErr w:type="spellEnd"/>
+      <w:proofErr w:type="gramEnd"/>
+      <w:r>
+        <w:rPr>
+          <w:lang w:val="en-IN"/>
+        </w:rPr>
+        <w:t>("Message from Decorator Pattern");</w:t>
+      </w:r>
+      <w:r>
+        <w:rPr>
+          <w:lang w:val="en-IN"/>
+        </w:rPr>
+        <w:br/>
+        <w:t xml:space="preserve">  </w:t>
+      </w:r>
+      <w:proofErr w:type="gramStart"/>
+      <w:r>
+        <w:rPr>
+          <w:lang w:val="en-IN"/>
+        </w:rPr>
+        <w:t xml:space="preserve">  }</w:t>
+      </w:r>
+      <w:proofErr w:type="gramEnd"/>
+      <w:r>
+        <w:rPr>
+          <w:lang w:val="en-IN"/>
+        </w:rPr>
+        <w:br/>
+        <w:t>}</w:t>
+      </w:r>
+    </w:p>
+    <w:p>
+      <w:pPr>
+        <w:rPr>
+          <w:b/>
+          <w:bCs/>
+          <w:sz w:val="24"/>
+          <w:szCs w:val="24"/>
+          <w:u w:val="single"/>
+          <w:lang w:val="en-IN"/>
+        </w:rPr>
+      </w:pPr>
+    </w:p>
+    <w:p>
+      <w:pPr>
+        <w:rPr>
+          <w:b/>
+          <w:bCs/>
+          <w:sz w:val="24"/>
+          <w:szCs w:val="24"/>
+          <w:u w:val="single"/>
+          <w:lang w:val="en-IN"/>
+        </w:rPr>
+      </w:pPr>
+    </w:p>
+    <w:p>
+      <w:pPr>
+        <w:rPr>
+          <w:b/>
+          <w:bCs/>
+          <w:sz w:val="24"/>
+          <w:szCs w:val="24"/>
+          <w:u w:val="single"/>
+          <w:lang w:val="en-IN"/>
+        </w:rPr>
+      </w:pPr>
+    </w:p>
+    <w:p>
+      <w:pPr>
+        <w:rPr>
+          <w:b/>
+          <w:bCs/>
+          <w:sz w:val="24"/>
+          <w:szCs w:val="24"/>
+          <w:u w:val="single"/>
+          <w:lang w:val="en-IN"/>
+        </w:rPr>
+      </w:pPr>
+      <w:r>
+        <w:rPr>
+          <w:b/>
+          <w:bCs/>
+          <w:sz w:val="24"/>
+          <w:szCs w:val="24"/>
+          <w:u w:val="single"/>
+          <w:lang w:val="en-IN"/>
+        </w:rPr>
+        <w:lastRenderedPageBreak/>
+        <w:t>Output:</w:t>
+      </w:r>
+    </w:p>
+    <w:p>
+      <w:pPr>
+        <w:rPr>
+          <w:lang w:val="en-IN"/>
+        </w:rPr>
+      </w:pPr>
+      <w:r>
+        <w:rPr>
+          <w:lang w:val="en-IN"/>
+        </w:rPr>
+        <w:drawing>
+          <wp:inline distT="0" distB="0" distL="0" distR="0" wp14:anchorId="683DF4C3" wp14:editId="5E6754AB">
+            <wp:extent cx="5731510" cy="3044825"/>
+            <wp:effectExtent l="0" t="0" r="2540" b="3175"/>
+            <wp:docPr id="13606609" name="Picture 1"/>
+            <wp:cNvGraphicFramePr>
+              <a:graphicFrameLocks xmlns:a="http://schemas.openxmlformats.org/drawingml/2006/main" noChangeAspect="1"/>
+            </wp:cNvGraphicFramePr>
+            <a:graphic xmlns:a="http://schemas.openxmlformats.org/drawingml/2006/main">
+              <a:graphicData uri="http://schemas.openxmlformats.org/drawingml/2006/picture">
+                <pic:pic xmlns:pic="http://schemas.openxmlformats.org/drawingml/2006/picture">
+                  <pic:nvPicPr>
+                    <pic:cNvPr id="13606609" name=""/>
+                    <pic:cNvPicPr/>
+                  </pic:nvPicPr>
+                  <pic:blipFill>
+                    <a:blip r:embed="rId8"/>
+                    <a:stretch>
+                      <a:fillRect/>
+                    </a:stretch>
+                  </pic:blipFill>
+                  <pic:spPr>
+                    <a:xfrm>
+                      <a:off x="0" y="0"/>
+                      <a:ext cx="5731510" cy="3044825"/>
+                    </a:xfrm>
+                    <a:prstGeom prst="rect">
+                      <a:avLst/>
+                    </a:prstGeom>
+                  </pic:spPr>
+                </pic:pic>
+              </a:graphicData>
+            </a:graphic>
+          </wp:inline>
+        </w:drawing>
+      </w:r>
+    </w:p>
+    <w:p>
+      <w:pPr>
+        <w:rPr>
+          <w:lang w:val="en-IN"/>
+        </w:rPr>
+      </w:pPr>
+    </w:p>
+    <w:p>
+      <w:pPr>
+        <w:rPr>
+          <w:lang w:val="en-IN"/>
+        </w:rPr>
+      </w:pPr>
+    </w:p>
+    <w:p>
+      <w:pPr>
+        <w:rPr>
+          <w:lang w:val="en-IN"/>
+        </w:rPr>
+      </w:pPr>
+    </w:p>
+    <w:p>
+      <w:pPr>
+        <w:rPr>
+          <w:lang w:val="en-IN"/>
+        </w:rPr>
+      </w:pPr>
+    </w:p>
+    <w:p>
+      <w:pPr>
+        <w:rPr>
+          <w:lang w:val="en-IN"/>
+        </w:rPr>
+      </w:pPr>
+    </w:p>
+    <w:p>
+      <w:pPr>
+        <w:rPr>
+          <w:lang w:val="en-IN"/>
+        </w:rPr>
+      </w:pPr>
+    </w:p>
+    <w:p>
+      <w:pPr>
+        <w:rPr>
+          <w:lang w:val="en-IN"/>
+        </w:rPr>
+      </w:pPr>
+    </w:p>
+    <w:p>
+      <w:pPr>
+        <w:rPr>
+          <w:lang w:val="en-IN"/>
+        </w:rPr>
+      </w:pPr>
+    </w:p>
+    <w:p>
+      <w:pPr>
+        <w:rPr>
+          <w:lang w:val="en-IN"/>
+        </w:rPr>
+      </w:pPr>
+    </w:p>
+    <w:p>
+      <w:pPr>
+        <w:rPr>
+          <w:lang w:val="en-IN"/>
+        </w:rPr>
+      </w:pPr>
+    </w:p>
+    <w:p>
+      <w:pPr>
+        <w:rPr>
+          <w:lang w:val="en-IN"/>
+        </w:rPr>
+      </w:pPr>
+    </w:p>
+    <w:p>
+      <w:pPr>
+        <w:rPr>
+          <w:lang w:val="en-IN"/>
+        </w:rPr>
+      </w:pPr>
+    </w:p>
+    <w:p>
+      <w:pPr>
+        <w:rPr>
+          <w:lang w:val="en-IN"/>
+        </w:rPr>
+      </w:pPr>
+    </w:p>
+    <w:p>
+      <w:pPr>
+        <w:rPr>
+          <w:lang w:val="en-IN"/>
+        </w:rPr>
+      </w:pPr>
+    </w:p>
+    <w:p>
+      <w:pPr>
+        <w:rPr>
+          <w:lang w:val="en-IN"/>
+        </w:rPr>
+      </w:pPr>
+    </w:p>
+    <w:p>
+      <w:pPr>
+        <w:rPr>
+          <w:lang w:val="en-IN"/>
+        </w:rPr>
+      </w:pPr>
+    </w:p>
+    <w:p>
+      <w:pPr>
+        <w:rPr>
+          <w:lang w:val="en-IN"/>
+        </w:rPr>
+      </w:pPr>
+    </w:p>
+    <w:p>
+      <w:pPr>
+        <w:rPr>
+          <w:lang w:val="en-IN"/>
+        </w:rPr>
+      </w:pPr>
+    </w:p>
+    <w:p>
+      <w:pPr>
+        <w:rPr>
+          <w:lang w:val="en-IN"/>
+        </w:rPr>
+      </w:pPr>
+    </w:p>
+    <w:p>
+      <w:pPr>
+        <w:jc w:val="center"/>
+        <w:rPr>
+          <w:sz w:val="32"/>
+          <w:szCs w:val="32"/>
+          <w:u w:val="single"/>
+        </w:rPr>
+      </w:pPr>
+      <w:r>
+        <w:rPr>
+          <w:b/>
+          <w:bCs/>
+          <w:sz w:val="32"/>
+          <w:szCs w:val="32"/>
+          <w:u w:val="single"/>
+        </w:rPr>
+        <w:lastRenderedPageBreak/>
+        <w:t>Exercise 6: Implementing the Proxy Pattern</w:t>
+      </w:r>
+    </w:p>
+    <w:p>
+      <w:pPr>
+        <w:rPr>
+          <w:sz w:val="24"/>
+          <w:szCs w:val="24"/>
+        </w:rPr>
+      </w:pPr>
+      <w:r>
+        <w:rPr>
+          <w:b/>
+          <w:bCs/>
+          <w:sz w:val="24"/>
+          <w:szCs w:val="24"/>
+          <w:u w:val="single"/>
+        </w:rPr>
+        <w:t>Scenario</w:t>
+      </w:r>
+      <w:r>
+        <w:rPr>
+          <w:b/>
+          <w:bCs/>
+          <w:sz w:val="24"/>
+          <w:szCs w:val="24"/>
+        </w:rPr>
+        <w:t>:</w:t>
+      </w:r>
+      <w:r>
+        <w:rPr>
+          <w:sz w:val="24"/>
+          <w:szCs w:val="24"/>
+        </w:rPr>
+        <w:t xml:space="preserve"> </w:t>
+      </w:r>
+    </w:p>
+    <w:p>
+      <w:r>
+        <w:t>You are developing an image viewer application that loads images from a remote server. Use the Proxy Pattern to add lazy initialization and caching.</w:t>
+      </w:r>
+    </w:p>
+    <w:p>
+      <w:pPr>
+        <w:rPr>
+          <w:lang w:val="en-IN"/>
+        </w:rPr>
+      </w:pPr>
+      <w:r>
+        <w:rPr>
+          <w:lang w:val="en-IN"/>
+        </w:rPr>
+        <w:t xml:space="preserve">Project: </w:t>
+      </w:r>
+      <w:proofErr w:type="spellStart"/>
+      <w:r>
+        <w:rPr>
+          <w:lang w:val="en-IN"/>
+        </w:rPr>
+        <w:t>ProxyPatternExample</w:t>
+      </w:r>
+      <w:proofErr w:type="spellEnd"/>
+    </w:p>
+    <w:p>
+      <w:pPr>
+        <w:rPr>
+          <w:lang w:val="en-IN"/>
+        </w:rPr>
+      </w:pPr>
+      <w:r>
+        <w:rPr>
+          <w:lang w:val="en-IN"/>
+        </w:rPr>
+        <w:t>Image.java</w:t>
+      </w:r>
+    </w:p>
+    <w:p>
+      <w:pPr>
+        <w:rPr>
+          <w:lang w:val="en-IN"/>
+        </w:rPr>
+      </w:pPr>
+      <w:r>
+        <w:rPr>
+          <w:lang w:val="en-IN"/>
+        </w:rPr>
+        <w:t>public interface Image {</w:t>
+      </w:r>
+      <w:r>
+        <w:rPr>
+          <w:lang w:val="en-IN"/>
+        </w:rPr>
+        <w:br/>
+        <w:t xml:space="preserve">    void </w:t>
+      </w:r>
+      <w:proofErr w:type="gramStart"/>
+      <w:r>
+        <w:rPr>
+          <w:lang w:val="en-IN"/>
+        </w:rPr>
+        <w:t>display(</w:t>
+      </w:r>
+      <w:proofErr w:type="gramEnd"/>
+      <w:r>
+        <w:rPr>
+          <w:lang w:val="en-IN"/>
+        </w:rPr>
+        <w:t>);</w:t>
+      </w:r>
+      <w:r>
+        <w:rPr>
+          <w:lang w:val="en-IN"/>
+        </w:rPr>
+        <w:br/>
+        <w:t>}</w:t>
+      </w:r>
+    </w:p>
+    <w:p>
+      <w:pPr>
+        <w:rPr>
+          <w:lang w:val="en-IN"/>
+        </w:rPr>
+      </w:pPr>
+    </w:p>
+    <w:p>
+      <w:pPr>
+        <w:rPr>
+          <w:lang w:val="en-IN"/>
+        </w:rPr>
+      </w:pPr>
+      <w:r>
+        <w:rPr>
+          <w:lang w:val="en-IN"/>
+        </w:rPr>
+        <w:t>RealImage.java</w:t>
+      </w:r>
+    </w:p>
+    <w:p>
+      <w:pPr>
+        <w:rPr>
+          <w:lang w:val="en-IN"/>
+        </w:rPr>
+      </w:pPr>
+      <w:r>
+        <w:rPr>
+          <w:lang w:val="en-IN"/>
+        </w:rPr>
+        <w:t xml:space="preserve">public class </w:t>
+      </w:r>
+      <w:proofErr w:type="spellStart"/>
+      <w:r>
+        <w:rPr>
+          <w:lang w:val="en-IN"/>
+        </w:rPr>
+        <w:t>RealImage</w:t>
+      </w:r>
+      <w:proofErr w:type="spellEnd"/>
+      <w:r>
+        <w:rPr>
+          <w:lang w:val="en-IN"/>
+        </w:rPr>
+        <w:t xml:space="preserve"> implements Image {</w:t>
+      </w:r>
+    </w:p>
+    <w:p>
+      <w:pPr>
+        <w:rPr>
+          <w:lang w:val="en-IN"/>
+        </w:rPr>
+      </w:pPr>
+      <w:r>
+        <w:rPr>
+          <w:lang w:val="en-IN"/>
+        </w:rPr>
+        <w:t xml:space="preserve">    private String filename;</w:t>
+      </w:r>
+    </w:p>
+    <w:p>
+      <w:pPr>
+        <w:rPr>
+          <w:lang w:val="en-IN"/>
+        </w:rPr>
+      </w:pPr>
+    </w:p>
+    <w:p>
+      <w:pPr>
+        <w:rPr>
+          <w:lang w:val="en-IN"/>
+        </w:rPr>
+      </w:pPr>
+      <w:r>
+        <w:rPr>
+          <w:lang w:val="en-IN"/>
+        </w:rPr>
+        <w:t xml:space="preserve">    public </w:t>
+      </w:r>
+      <w:proofErr w:type="spellStart"/>
+      <w:proofErr w:type="gramStart"/>
+      <w:r>
+        <w:rPr>
+          <w:lang w:val="en-IN"/>
+        </w:rPr>
+        <w:t>RealImage</w:t>
+      </w:r>
+      <w:proofErr w:type="spellEnd"/>
+      <w:r>
+        <w:rPr>
+          <w:lang w:val="en-IN"/>
+        </w:rPr>
+        <w:t>(</w:t>
+      </w:r>
+      <w:proofErr w:type="gramEnd"/>
+      <w:r>
+        <w:rPr>
+          <w:lang w:val="en-IN"/>
+        </w:rPr>
+        <w:t>String filename) {</w:t>
+      </w:r>
+    </w:p>
+    <w:p>
+      <w:pPr>
+        <w:rPr>
+          <w:lang w:val="en-IN"/>
+        </w:rPr>
+      </w:pPr>
+      <w:r>
+        <w:rPr>
+          <w:lang w:val="en-IN"/>
+        </w:rPr>
+        <w:t xml:space="preserve">        </w:t>
+      </w:r>
+      <w:proofErr w:type="spellStart"/>
+      <w:proofErr w:type="gramStart"/>
+      <w:r>
+        <w:rPr>
+          <w:lang w:val="en-IN"/>
+        </w:rPr>
+        <w:t>this.filename</w:t>
+      </w:r>
+      <w:proofErr w:type="spellEnd"/>
+      <w:proofErr w:type="gramEnd"/>
+      <w:r>
+        <w:rPr>
+          <w:lang w:val="en-IN"/>
+        </w:rPr>
+        <w:t xml:space="preserve"> = filename;</w:t>
+      </w:r>
+    </w:p>
+    <w:p>
+      <w:pPr>
+        <w:rPr>
+          <w:lang w:val="en-IN"/>
+        </w:rPr>
+      </w:pPr>
+      <w:r>
+        <w:rPr>
+          <w:lang w:val="en-IN"/>
+        </w:rPr>
+        <w:t xml:space="preserve">        </w:t>
+      </w:r>
+      <w:proofErr w:type="spellStart"/>
+      <w:proofErr w:type="gramStart"/>
+      <w:r>
+        <w:rPr>
+          <w:lang w:val="en-IN"/>
+        </w:rPr>
+        <w:t>loadFromRemoteServer</w:t>
+      </w:r>
+      <w:proofErr w:type="spellEnd"/>
+      <w:r>
+        <w:rPr>
+          <w:lang w:val="en-IN"/>
+        </w:rPr>
+        <w:t>(</w:t>
+      </w:r>
+      <w:proofErr w:type="gramEnd"/>
+      <w:r>
+        <w:rPr>
+          <w:lang w:val="en-IN"/>
+        </w:rPr>
+        <w:t>);</w:t>
+      </w:r>
+    </w:p>
+    <w:p>
+      <w:pPr>
+        <w:rPr>
+          <w:lang w:val="en-IN"/>
+        </w:rPr>
+      </w:pPr>
+      <w:r>
+        <w:rPr>
+          <w:lang w:val="en-IN"/>
+        </w:rPr>
+        <w:t xml:space="preserve">    }</w:t>
+      </w:r>
+    </w:p>
+    <w:p>
+      <w:pPr>
+        <w:rPr>
+          <w:lang w:val="en-IN"/>
+        </w:rPr>
+      </w:pPr>
+      <w:r>
+        <w:rPr>
+          <w:lang w:val="en-IN"/>
+        </w:rPr>
+        <w:t xml:space="preserve">    private void </w:t>
+      </w:r>
+      <w:proofErr w:type="spellStart"/>
+      <w:proofErr w:type="gramStart"/>
+      <w:r>
+        <w:rPr>
+          <w:lang w:val="en-IN"/>
+        </w:rPr>
+        <w:t>loadFromRemoteServer</w:t>
+      </w:r>
+      <w:proofErr w:type="spellEnd"/>
+      <w:r>
+        <w:rPr>
+          <w:lang w:val="en-IN"/>
+        </w:rPr>
+        <w:t>(</w:t>
+      </w:r>
+      <w:proofErr w:type="gramEnd"/>
+      <w:r>
+        <w:rPr>
+          <w:lang w:val="en-IN"/>
+        </w:rPr>
+        <w:t>) {</w:t>
+      </w:r>
+    </w:p>
+    <w:p>
+      <w:pPr>
+        <w:rPr>
+          <w:lang w:val="en-IN"/>
+        </w:rPr>
+      </w:pPr>
+      <w:r>
+        <w:rPr>
+          <w:lang w:val="en-IN"/>
+        </w:rPr>
+        <w:t xml:space="preserve">        </w:t>
+      </w:r>
+      <w:proofErr w:type="spellStart"/>
+      <w:r>
+        <w:rPr>
+          <w:lang w:val="en-IN"/>
+        </w:rPr>
+        <w:t>System.out.println</w:t>
+      </w:r>
+      <w:proofErr w:type="spellEnd"/>
+      <w:r>
+        <w:rPr>
+          <w:lang w:val="en-IN"/>
+        </w:rPr>
+        <w:t>("Loading " + filename + " from remote server");</w:t>
+      </w:r>
+    </w:p>
+    <w:p>
+      <w:pPr>
+        <w:rPr>
+          <w:lang w:val="en-IN"/>
+        </w:rPr>
+      </w:pPr>
+      <w:r>
+        <w:rPr>
+          <w:lang w:val="en-IN"/>
+        </w:rPr>
+        <w:t xml:space="preserve">    }</w:t>
+      </w:r>
+    </w:p>
+    <w:p>
+      <w:pPr>
+        <w:rPr>
+          <w:lang w:val="en-IN"/>
+        </w:rPr>
+      </w:pPr>
+      <w:r>
+        <w:rPr>
+          <w:lang w:val="en-IN"/>
+        </w:rPr>
+        <w:t xml:space="preserve">    @Override</w:t>
+      </w:r>
+    </w:p>
+    <w:p>
+      <w:pPr>
+        <w:rPr>
+          <w:lang w:val="en-IN"/>
+        </w:rPr>
+      </w:pPr>
+      <w:r>
+        <w:rPr>
+          <w:lang w:val="en-IN"/>
+        </w:rPr>
+        <w:t xml:space="preserve">    public void </w:t>
+      </w:r>
+      <w:proofErr w:type="gramStart"/>
+      <w:r>
+        <w:rPr>
+          <w:lang w:val="en-IN"/>
+        </w:rPr>
+        <w:t>display(</w:t>
+      </w:r>
+      <w:proofErr w:type="gramEnd"/>
+      <w:r>
+        <w:rPr>
+          <w:lang w:val="en-IN"/>
+        </w:rPr>
+        <w:t>) {</w:t>
+      </w:r>
+    </w:p>
+    <w:p>
+      <w:pPr>
+        <w:rPr>
+          <w:lang w:val="en-IN"/>
+        </w:rPr>
+      </w:pPr>
+      <w:r>
+        <w:rPr>
+          <w:lang w:val="en-IN"/>
+        </w:rPr>
+        <w:t xml:space="preserve">        </w:t>
+      </w:r>
+      <w:proofErr w:type="spellStart"/>
+      <w:r>
+        <w:rPr>
+          <w:lang w:val="en-IN"/>
+        </w:rPr>
+        <w:t>System.out.println</w:t>
+      </w:r>
+      <w:proofErr w:type="spellEnd"/>
+      <w:r>
+        <w:rPr>
+          <w:lang w:val="en-IN"/>
+        </w:rPr>
+        <w:t>("Displaying " + filename);</w:t>
+      </w:r>
+    </w:p>
+    <w:p>
+      <w:pPr>
+        <w:rPr>
+          <w:lang w:val="en-IN"/>
+        </w:rPr>
+      </w:pPr>
+      <w:r>
+        <w:rPr>
+          <w:lang w:val="en-IN"/>
+        </w:rPr>
+        <w:t xml:space="preserve">    }</w:t>
+      </w:r>
+    </w:p>
+    <w:p>
+      <w:pPr>
+        <w:rPr>
+          <w:lang w:val="en-IN"/>
+        </w:rPr>
+      </w:pPr>
+      <w:r>
+        <w:rPr>
+          <w:lang w:val="en-IN"/>
+        </w:rPr>
+        <w:t>}</w:t>
+      </w:r>
+    </w:p>
+    <w:p>
+      <w:pPr>
+        <w:rPr>
+          <w:lang w:val="en-IN"/>
+        </w:rPr>
+      </w:pPr>
+      <w:r>
+        <w:rPr>
+          <w:lang w:val="en-IN"/>
+        </w:rPr>
+        <w:t>ProxyImage.java</w:t>
+      </w:r>
+    </w:p>
+    <w:p>
+      <w:pPr>
+        <w:rPr>
+          <w:lang w:val="en-IN"/>
+        </w:rPr>
+      </w:pPr>
+      <w:r>
+        <w:rPr>
+          <w:lang w:val="en-IN"/>
+        </w:rPr>
+        <w:t>public class ProxyImage implements Image {</w:t>
+      </w:r>
+      <w:r>
+        <w:rPr>
+          <w:lang w:val="en-IN"/>
+        </w:rPr>
+        <w:br/>
+        <w:t xml:space="preserve">    private String filename;</w:t>
+      </w:r>
+      <w:r>
+        <w:rPr>
+          <w:lang w:val="en-IN"/>
+        </w:rPr>
+        <w:br/>
+        <w:t xml:space="preserve">    private </w:t>
+      </w:r>
+      <w:proofErr w:type="spellStart"/>
+      <w:r>
+        <w:rPr>
+          <w:lang w:val="en-IN"/>
+        </w:rPr>
+        <w:t>RealImage</w:t>
+      </w:r>
+      <w:proofErr w:type="spellEnd"/>
+      <w:r>
+        <w:rPr>
+          <w:lang w:val="en-IN"/>
+        </w:rPr>
+        <w:t xml:space="preserve"> </w:t>
+      </w:r>
+      <w:proofErr w:type="spellStart"/>
+      <w:r>
+        <w:rPr>
+          <w:lang w:val="en-IN"/>
+        </w:rPr>
+        <w:t>realImage</w:t>
+      </w:r>
+      <w:proofErr w:type="spellEnd"/>
+      <w:r>
+        <w:rPr>
+          <w:lang w:val="en-IN"/>
+        </w:rPr>
+        <w:t>;</w:t>
+      </w:r>
+      <w:r>
+        <w:rPr>
+          <w:lang w:val="en-IN"/>
+        </w:rPr>
+        <w:br/>
+      </w:r>
+      <w:r>
+        <w:rPr>
+          <w:lang w:val="en-IN"/>
+        </w:rPr>
+        <w:br/>
+        <w:t xml:space="preserve">    public </w:t>
+      </w:r>
+      <w:proofErr w:type="gramStart"/>
+      <w:r>
+        <w:rPr>
+          <w:lang w:val="en-IN"/>
+        </w:rPr>
+        <w:t>ProxyImage(</w:t>
+      </w:r>
+      <w:proofErr w:type="gramEnd"/>
+      <w:r>
+        <w:rPr>
+          <w:lang w:val="en-IN"/>
+        </w:rPr>
+        <w:t>String filename) {</w:t>
+      </w:r>
+      <w:r>
+        <w:rPr>
+          <w:lang w:val="en-IN"/>
+        </w:rPr>
+        <w:br/>
+        <w:t xml:space="preserve">        </w:t>
+      </w:r>
+      <w:proofErr w:type="spellStart"/>
+      <w:proofErr w:type="gramStart"/>
+      <w:r>
+        <w:rPr>
+          <w:lang w:val="en-IN"/>
+        </w:rPr>
+        <w:t>this.filename</w:t>
+      </w:r>
+      <w:proofErr w:type="spellEnd"/>
+      <w:proofErr w:type="gramEnd"/>
+      <w:r>
+        <w:rPr>
+          <w:lang w:val="en-IN"/>
+        </w:rPr>
+        <w:t xml:space="preserve"> = filename;</w:t>
+      </w:r>
+      <w:r>
+        <w:rPr>
+          <w:lang w:val="en-IN"/>
+        </w:rPr>
+        <w:br/>
+        <w:t xml:space="preserve">  </w:t>
+      </w:r>
+      <w:proofErr w:type="gramStart"/>
+      <w:r>
+        <w:rPr>
+          <w:lang w:val="en-IN"/>
+        </w:rPr>
+        <w:t xml:space="preserve">  }</w:t>
+      </w:r>
+      <w:proofErr w:type="gramEnd"/>
+      <w:r>
+        <w:rPr>
+          <w:lang w:val="en-IN"/>
+        </w:rPr>
+        <w:br/>
+      </w:r>
+      <w:r>
+        <w:rPr>
+          <w:lang w:val="en-IN"/>
+        </w:rPr>
+        <w:lastRenderedPageBreak/>
+        <w:br/>
+        <w:t xml:space="preserve">    @Override</w:t>
+      </w:r>
+      <w:r>
+        <w:rPr>
+          <w:lang w:val="en-IN"/>
+        </w:rPr>
+        <w:br/>
+        <w:t xml:space="preserve">    public void </w:t>
+      </w:r>
+      <w:proofErr w:type="gramStart"/>
+      <w:r>
+        <w:rPr>
+          <w:lang w:val="en-IN"/>
+        </w:rPr>
+        <w:t>display(</w:t>
+      </w:r>
+      <w:proofErr w:type="gramEnd"/>
+      <w:r>
+        <w:rPr>
+          <w:lang w:val="en-IN"/>
+        </w:rPr>
+        <w:t>) {</w:t>
+      </w:r>
+      <w:r>
+        <w:rPr>
+          <w:lang w:val="en-IN"/>
+        </w:rPr>
+        <w:br/>
+        <w:t xml:space="preserve">        if (</w:t>
+      </w:r>
+      <w:proofErr w:type="spellStart"/>
+      <w:r>
+        <w:rPr>
+          <w:lang w:val="en-IN"/>
+        </w:rPr>
+        <w:t>realImage</w:t>
+      </w:r>
+      <w:proofErr w:type="spellEnd"/>
+      <w:r>
+        <w:rPr>
+          <w:lang w:val="en-IN"/>
+        </w:rPr>
+        <w:t xml:space="preserve"> == null) {</w:t>
+      </w:r>
+      <w:r>
+        <w:rPr>
+          <w:lang w:val="en-IN"/>
+        </w:rPr>
+        <w:br/>
+        <w:t xml:space="preserve">            </w:t>
+      </w:r>
+      <w:proofErr w:type="spellStart"/>
+      <w:r>
+        <w:rPr>
+          <w:lang w:val="en-IN"/>
+        </w:rPr>
+        <w:t>realImage</w:t>
+      </w:r>
+      <w:proofErr w:type="spellEnd"/>
+      <w:r>
+        <w:rPr>
+          <w:lang w:val="en-IN"/>
+        </w:rPr>
+        <w:t xml:space="preserve"> = new </w:t>
+      </w:r>
+      <w:proofErr w:type="spellStart"/>
+      <w:r>
+        <w:rPr>
+          <w:lang w:val="en-IN"/>
+        </w:rPr>
+        <w:t>RealImage</w:t>
+      </w:r>
+      <w:proofErr w:type="spellEnd"/>
+      <w:r>
+        <w:rPr>
+          <w:lang w:val="en-IN"/>
+        </w:rPr>
+        <w:t>(filename</w:t>
+      </w:r>
+      <w:proofErr w:type="gramStart"/>
+      <w:r>
+        <w:rPr>
+          <w:lang w:val="en-IN"/>
+        </w:rPr>
+        <w:t>);  /</w:t>
+      </w:r>
+      <w:proofErr w:type="gramEnd"/>
+      <w:r>
+        <w:rPr>
+          <w:lang w:val="en-IN"/>
+        </w:rPr>
+        <w:t>/ Lazy initialization</w:t>
+      </w:r>
+      <w:r>
+        <w:rPr>
+          <w:lang w:val="en-IN"/>
+        </w:rPr>
+        <w:br/>
+        <w:t xml:space="preserve">      </w:t>
+      </w:r>
+      <w:proofErr w:type="gramStart"/>
+      <w:r>
+        <w:rPr>
+          <w:lang w:val="en-IN"/>
+        </w:rPr>
+        <w:t xml:space="preserve">  }</w:t>
+      </w:r>
+      <w:proofErr w:type="gramEnd"/>
+      <w:r>
+        <w:rPr>
+          <w:lang w:val="en-IN"/>
+        </w:rPr>
+        <w:t xml:space="preserve"> else {</w:t>
+      </w:r>
+      <w:r>
+        <w:rPr>
+          <w:lang w:val="en-IN"/>
+        </w:rPr>
+        <w:br/>
+        <w:t xml:space="preserve">            </w:t>
+      </w:r>
+      <w:proofErr w:type="spellStart"/>
+      <w:r>
+        <w:rPr>
+          <w:lang w:val="en-IN"/>
+        </w:rPr>
+        <w:t>System.</w:t>
+      </w:r>
+      <w:r>
+        <w:rPr>
+          <w:i/>
+          <w:iCs/>
+          <w:lang w:val="en-IN"/>
+        </w:rPr>
+        <w:t>out</w:t>
+      </w:r>
+      <w:r>
+        <w:rPr>
+          <w:lang w:val="en-IN"/>
+        </w:rPr>
+        <w:t>.println</w:t>
+      </w:r>
+      <w:proofErr w:type="spellEnd"/>
+      <w:r>
+        <w:rPr>
+          <w:lang w:val="en-IN"/>
+        </w:rPr>
+        <w:t>("Using cached image for: " + filename);</w:t>
+      </w:r>
+      <w:r>
+        <w:rPr>
+          <w:lang w:val="en-IN"/>
+        </w:rPr>
+        <w:br/>
+        <w:t xml:space="preserve">      </w:t>
+      </w:r>
+      <w:proofErr w:type="gramStart"/>
+      <w:r>
+        <w:rPr>
+          <w:lang w:val="en-IN"/>
+        </w:rPr>
+        <w:t xml:space="preserve">  }</w:t>
+      </w:r>
+      <w:proofErr w:type="gramEnd"/>
+      <w:r>
+        <w:rPr>
+          <w:lang w:val="en-IN"/>
+        </w:rPr>
+        <w:br/>
+        <w:t xml:space="preserve">        </w:t>
+      </w:r>
+      <w:proofErr w:type="spellStart"/>
+      <w:r>
+        <w:rPr>
+          <w:lang w:val="en-IN"/>
+        </w:rPr>
+        <w:t>realImage.display</w:t>
+      </w:r>
+      <w:proofErr w:type="spellEnd"/>
+      <w:r>
+        <w:rPr>
+          <w:lang w:val="en-IN"/>
+        </w:rPr>
+        <w:t>();</w:t>
+      </w:r>
+      <w:r>
+        <w:rPr>
+          <w:lang w:val="en-IN"/>
+        </w:rPr>
+        <w:br/>
+        <w:t xml:space="preserve">  </w:t>
+      </w:r>
+      <w:proofErr w:type="gramStart"/>
+      <w:r>
+        <w:rPr>
+          <w:lang w:val="en-IN"/>
+        </w:rPr>
+        <w:t xml:space="preserve">  }</w:t>
+      </w:r>
+      <w:proofErr w:type="gramEnd"/>
+      <w:r>
+        <w:rPr>
+          <w:lang w:val="en-IN"/>
+        </w:rPr>
+        <w:br/>
+        <w:t>}</w:t>
+      </w:r>
+    </w:p>
+    <w:p>
+      <w:pPr>
+        <w:rPr>
+          <w:lang w:val="en-IN"/>
+        </w:rPr>
+      </w:pPr>
+      <w:r>
+        <w:rPr>
+          <w:lang w:val="en-IN"/>
+        </w:rPr>
+        <w:t>TestProxyPattern.java</w:t>
+      </w:r>
+    </w:p>
+    <w:p>
+      <w:pPr>
+        <w:rPr>
+          <w:lang w:val="en-IN"/>
+        </w:rPr>
+      </w:pPr>
+      <w:r>
+        <w:rPr>
+          <w:lang w:val="en-IN"/>
+        </w:rPr>
+        <w:t xml:space="preserve">public class </w:t>
+      </w:r>
+      <w:proofErr w:type="spellStart"/>
+      <w:r>
+        <w:rPr>
+          <w:lang w:val="en-IN"/>
+        </w:rPr>
+        <w:t>TestProxyPattern</w:t>
+      </w:r>
+      <w:proofErr w:type="spellEnd"/>
+      <w:r>
+        <w:rPr>
+          <w:lang w:val="en-IN"/>
+        </w:rPr>
+        <w:t xml:space="preserve"> {</w:t>
+      </w:r>
+      <w:r>
+        <w:rPr>
+          <w:lang w:val="en-IN"/>
+        </w:rPr>
+        <w:br/>
+        <w:t xml:space="preserve">    public static void </w:t>
+      </w:r>
+      <w:proofErr w:type="gramStart"/>
+      <w:r>
+        <w:rPr>
+          <w:lang w:val="en-IN"/>
+        </w:rPr>
+        <w:t>main(String[</w:t>
+      </w:r>
+      <w:proofErr w:type="gramEnd"/>
+      <w:r>
+        <w:rPr>
+          <w:lang w:val="en-IN"/>
+        </w:rPr>
+        <w:t xml:space="preserve">] </w:t>
+      </w:r>
+      <w:proofErr w:type="spellStart"/>
+      <w:r>
+        <w:rPr>
+          <w:lang w:val="en-IN"/>
+        </w:rPr>
+        <w:t>args</w:t>
+      </w:r>
+      <w:proofErr w:type="spellEnd"/>
+      <w:r>
+        <w:rPr>
+          <w:lang w:val="en-IN"/>
+        </w:rPr>
+        <w:t>) {</w:t>
+      </w:r>
+      <w:r>
+        <w:rPr>
+          <w:lang w:val="en-IN"/>
+        </w:rPr>
+        <w:br/>
+        <w:t xml:space="preserve">        Image image1 = new ProxyImage("img1.jpg");</w:t>
+      </w:r>
+      <w:r>
+        <w:rPr>
+          <w:lang w:val="en-IN"/>
+        </w:rPr>
+        <w:br/>
+        <w:t xml:space="preserve">        Image image2 = new ProxyImage("img2.jpg");</w:t>
+      </w:r>
+      <w:r>
+        <w:rPr>
+          <w:lang w:val="en-IN"/>
+        </w:rPr>
+        <w:br/>
+      </w:r>
+      <w:r>
+        <w:rPr>
+          <w:lang w:val="en-IN"/>
+        </w:rPr>
+        <w:br/>
+        <w:t xml:space="preserve">        image1.display();</w:t>
+      </w:r>
+      <w:r>
+        <w:rPr>
+          <w:lang w:val="en-IN"/>
+        </w:rPr>
+        <w:br/>
+        <w:t xml:space="preserve">        </w:t>
+      </w:r>
+      <w:proofErr w:type="spellStart"/>
+      <w:r>
+        <w:rPr>
+          <w:lang w:val="en-IN"/>
+        </w:rPr>
+        <w:t>System.</w:t>
+      </w:r>
+      <w:r>
+        <w:rPr>
+          <w:i/>
+          <w:iCs/>
+          <w:lang w:val="en-IN"/>
+        </w:rPr>
+        <w:t>out</w:t>
+      </w:r>
+      <w:r>
+        <w:rPr>
+          <w:lang w:val="en-IN"/>
+        </w:rPr>
+        <w:t>.println</w:t>
+      </w:r>
+      <w:proofErr w:type="spellEnd"/>
+      <w:r>
+        <w:rPr>
+          <w:lang w:val="en-IN"/>
+        </w:rPr>
+        <w:t>();</w:t>
+      </w:r>
+      <w:r>
+        <w:rPr>
+          <w:lang w:val="en-IN"/>
+        </w:rPr>
+        <w:br/>
+      </w:r>
+      <w:r>
+        <w:rPr>
+          <w:lang w:val="en-IN"/>
+        </w:rPr>
+        <w:br/>
+        <w:t xml:space="preserve">        image1.display();</w:t>
+      </w:r>
+      <w:r>
+        <w:rPr>
+          <w:lang w:val="en-IN"/>
+        </w:rPr>
+        <w:br/>
+        <w:t xml:space="preserve">        </w:t>
+      </w:r>
+      <w:proofErr w:type="spellStart"/>
+      <w:r>
+        <w:rPr>
+          <w:lang w:val="en-IN"/>
+        </w:rPr>
+        <w:t>System.</w:t>
+      </w:r>
+      <w:r>
+        <w:rPr>
+          <w:i/>
+          <w:iCs/>
+          <w:lang w:val="en-IN"/>
+        </w:rPr>
+        <w:t>out</w:t>
+      </w:r>
+      <w:r>
+        <w:rPr>
+          <w:lang w:val="en-IN"/>
+        </w:rPr>
+        <w:t>.println</w:t>
+      </w:r>
+      <w:proofErr w:type="spellEnd"/>
+      <w:r>
+        <w:rPr>
+          <w:lang w:val="en-IN"/>
+        </w:rPr>
+        <w:t>();</w:t>
+      </w:r>
+      <w:r>
+        <w:rPr>
+          <w:lang w:val="en-IN"/>
+        </w:rPr>
+        <w:br/>
+      </w:r>
+      <w:r>
+        <w:rPr>
+          <w:lang w:val="en-IN"/>
+        </w:rPr>
+        <w:br/>
+        <w:t xml:space="preserve">        image2.display();</w:t>
+      </w:r>
+      <w:r>
+        <w:rPr>
+          <w:lang w:val="en-IN"/>
+        </w:rPr>
+        <w:br/>
+        <w:t xml:space="preserve">  </w:t>
+      </w:r>
+      <w:proofErr w:type="gramStart"/>
+      <w:r>
+        <w:rPr>
+          <w:lang w:val="en-IN"/>
+        </w:rPr>
+        <w:t xml:space="preserve">  }</w:t>
+      </w:r>
+      <w:proofErr w:type="gramEnd"/>
+      <w:r>
+        <w:rPr>
+          <w:lang w:val="en-IN"/>
+        </w:rPr>
+        <w:br/>
+        <w:t>}</w:t>
+      </w:r>
+    </w:p>
+    <w:p>
+      <w:pPr>
+        <w:rPr>
+          <w:lang w:val="en-IN"/>
+        </w:rPr>
+      </w:pPr>
+      <w:r>
+        <w:rPr>
+          <w:lang w:val="en-IN"/>
+        </w:rPr>
+        <w:t>Output:</w:t>
+      </w:r>
+    </w:p>
+    <w:p>
+      <w:pPr>
+        <w:rPr>
+          <w:lang w:val="en-IN"/>
+        </w:rPr>
+      </w:pPr>
+      <w:r>
+        <w:rPr>
+          <w:lang w:val="en-IN"/>
+        </w:rPr>
+        <w:drawing>
+          <wp:inline distT="0" distB="0" distL="0" distR="0" wp14:anchorId="07C76BA5" wp14:editId="479FC34A">
+            <wp:extent cx="5731510" cy="3044825"/>
+            <wp:effectExtent l="0" t="0" r="2540" b="3175"/>
+            <wp:docPr id="47344615" name="Picture 1"/>
+            <wp:cNvGraphicFramePr>
+              <a:graphicFrameLocks xmlns:a="http://schemas.openxmlformats.org/drawingml/2006/main" noChangeAspect="1"/>
+            </wp:cNvGraphicFramePr>
+            <a:graphic xmlns:a="http://schemas.openxmlformats.org/drawingml/2006/main">
+              <a:graphicData uri="http://schemas.openxmlformats.org/drawingml/2006/picture">
+                <pic:pic xmlns:pic="http://schemas.openxmlformats.org/drawingml/2006/picture">
+                  <pic:nvPicPr>
+                    <pic:cNvPr id="47344615" name=""/>
+                    <pic:cNvPicPr/>
+                  </pic:nvPicPr>
+                  <pic:blipFill>
+                    <a:blip r:embed="rId9"/>
+                    <a:stretch>
+                      <a:fillRect/>
+                    </a:stretch>
+                  </pic:blipFill>
+                  <pic:spPr>
+                    <a:xfrm>
+                      <a:off x="0" y="0"/>
+                      <a:ext cx="5731510" cy="3044825"/>
+                    </a:xfrm>
+                    <a:prstGeom prst="rect">
+                      <a:avLst/>
+                    </a:prstGeom>
+                  </pic:spPr>
+                </pic:pic>
+              </a:graphicData>
+            </a:graphic>
+          </wp:inline>
+        </w:drawing>
+      </w:r>
     </w:p>
     <w:sectPr>
       <w:pgSz w:w="11906" w:h="16838"/>

</xml_diff>